<commit_message>
cambios y mas contenidos-parciales
</commit_message>
<xml_diff>
--- a/4to cuatrimestre/web3/ModeloParcial2-PW3-RESUELTO1-LEN.docx
+++ b/4to cuatrimestre/web3/ModeloParcial2-PW3-RESUELTO1-LEN.docx
@@ -1,6 +1,6 @@
 
 <file path=word/document.xml><?xml version="1.0" encoding="utf-8"?>
-<w:document xmlns:wpc="http://schemas.microsoft.com/office/word/2010/wordprocessingCanvas" xmlns:cx="http://schemas.microsoft.com/office/drawing/2014/chartex" xmlns:cx1="http://schemas.microsoft.com/office/drawing/2015/9/8/chartex" xmlns:cx2="http://schemas.microsoft.com/office/drawing/2015/10/21/chartex" xmlns:cx3="http://schemas.microsoft.com/office/drawing/2016/5/9/chartex" xmlns:cx4="http://schemas.microsoft.com/office/drawing/2016/5/10/chartex" xmlns:cx5="http://schemas.microsoft.com/office/drawing/2016/5/11/chartex" xmlns:cx6="http://schemas.microsoft.com/office/drawing/2016/5/12/chartex" xmlns:cx7="http://schemas.microsoft.com/office/drawing/2016/5/13/chartex" xmlns:cx8="http://schemas.microsoft.com/office/drawing/2016/5/14/chartex" xmlns:mc="http://schemas.openxmlformats.org/markup-compatibility/2006" xmlns:aink="http://schemas.microsoft.com/office/drawing/2016/ink" xmlns:am3d="http://schemas.microsoft.com/office/drawing/2017/model3d" xmlns:o="urn:schemas-microsoft-com:office:office" xmlns:oel="http://schemas.microsoft.com/office/2019/extlst" xmlns:r="http://schemas.openxmlformats.org/officeDocument/2006/relationships" xmlns:m="http://schemas.openxmlformats.org/officeDocument/2006/math" xmlns:v="urn:schemas-microsoft-com:vml" xmlns:wp14="http://schemas.microsoft.com/office/word/2010/wordprocessingDrawing" xmlns:wp="http://schemas.openxmlformats.org/drawingml/2006/wordprocessingDrawing" xmlns:w10="urn:schemas-microsoft-com:office:word" xmlns:w="http://schemas.openxmlformats.org/wordprocessingml/2006/main" xmlns:w14="http://schemas.microsoft.com/office/word/2010/wordml" xmlns:w15="http://schemas.microsoft.com/office/word/2012/wordml" xmlns:w16cex="http://schemas.microsoft.com/office/word/2018/wordml/cex" xmlns:w16cid="http://schemas.microsoft.com/office/word/2016/wordml/cid" xmlns:w16="http://schemas.microsoft.com/office/word/2018/wordml" xmlns:w16sdtdh="http://schemas.microsoft.com/office/word/2020/wordml/sdtdatahash" xmlns:w16se="http://schemas.microsoft.com/office/word/2015/wordml/symex" xmlns:wpg="http://schemas.microsoft.com/office/word/2010/wordprocessingGroup" xmlns:wpi="http://schemas.microsoft.com/office/word/2010/wordprocessingInk" xmlns:wne="http://schemas.microsoft.com/office/word/2006/wordml" xmlns:wps="http://schemas.microsoft.com/office/word/2010/wordprocessingShape" mc:Ignorable="w14 w15 w16se w16cid w16 w16cex w16sdtdh wp14">
+<w:document xmlns:wpc="http://schemas.microsoft.com/office/word/2010/wordprocessingCanvas" xmlns:cx="http://schemas.microsoft.com/office/drawing/2014/chartex" xmlns:cx1="http://schemas.microsoft.com/office/drawing/2015/9/8/chartex" xmlns:cx2="http://schemas.microsoft.com/office/drawing/2015/10/21/chartex" xmlns:cx3="http://schemas.microsoft.com/office/drawing/2016/5/9/chartex" xmlns:cx4="http://schemas.microsoft.com/office/drawing/2016/5/10/chartex" xmlns:cx5="http://schemas.microsoft.com/office/drawing/2016/5/11/chartex" xmlns:cx6="http://schemas.microsoft.com/office/drawing/2016/5/12/chartex" xmlns:cx7="http://schemas.microsoft.com/office/drawing/2016/5/13/chartex" xmlns:cx8="http://schemas.microsoft.com/office/drawing/2016/5/14/chartex" xmlns:mc="http://schemas.openxmlformats.org/markup-compatibility/2006" xmlns:aink="http://schemas.microsoft.com/office/drawing/2016/ink" xmlns:am3d="http://schemas.microsoft.com/office/drawing/2017/model3d" xmlns:o="urn:schemas-microsoft-com:office:office" xmlns:r="http://schemas.openxmlformats.org/officeDocument/2006/relationships" xmlns:m="http://schemas.openxmlformats.org/officeDocument/2006/math" xmlns:v="urn:schemas-microsoft-com:vml" xmlns:wp14="http://schemas.microsoft.com/office/word/2010/wordprocessingDrawing" xmlns:wp="http://schemas.openxmlformats.org/drawingml/2006/wordprocessingDrawing" xmlns:w10="urn:schemas-microsoft-com:office:word" xmlns:w="http://schemas.openxmlformats.org/wordprocessingml/2006/main" xmlns:w14="http://schemas.microsoft.com/office/word/2010/wordml" xmlns:w15="http://schemas.microsoft.com/office/word/2012/wordml" xmlns:w16cex="http://schemas.microsoft.com/office/word/2018/wordml/cex" xmlns:w16cid="http://schemas.microsoft.com/office/word/2016/wordml/cid" xmlns:w16="http://schemas.microsoft.com/office/word/2018/wordml" xmlns:w16sdtdh="http://schemas.microsoft.com/office/word/2020/wordml/sdtdatahash" xmlns:w16se="http://schemas.microsoft.com/office/word/2015/wordml/symex" xmlns:wpg="http://schemas.microsoft.com/office/word/2010/wordprocessingGroup" xmlns:wpi="http://schemas.microsoft.com/office/word/2010/wordprocessingInk" xmlns:wne="http://schemas.microsoft.com/office/word/2006/wordml" xmlns:wps="http://schemas.microsoft.com/office/word/2010/wordprocessingShape" mc:Ignorable="w14 w15 w16se w16cid w16 w16cex w16sdtdh wp14">
   <w:body>
     <w:p>
       <w:pPr>
@@ -345,6 +345,7 @@
         </w:rPr>
         <w:t xml:space="preserve"> </w:t>
       </w:r>
+      <w:proofErr w:type="gramStart"/>
       <w:r>
         <w:rPr>
           <w:rFonts w:ascii="Trebuchet MS" w:eastAsia="Times New Roman" w:hAnsi="Trebuchet MS" w:cs="Arial"/>
@@ -376,7 +377,19 @@
           <w:szCs w:val="20"/>
           <w:lang w:eastAsia="es-AR"/>
         </w:rPr>
-        <w:t xml:space="preserve"> la afirmación? Justifique en todos los casos.</w:t>
+        <w:t xml:space="preserve"> la afirmación?</w:t>
+      </w:r>
+      <w:proofErr w:type="gramEnd"/>
+      <w:r>
+        <w:rPr>
+          <w:rFonts w:ascii="Trebuchet MS" w:eastAsia="Times New Roman" w:hAnsi="Trebuchet MS" w:cs="Arial"/>
+          <w:b/>
+          <w:color w:val="222222"/>
+          <w:sz w:val="18"/>
+          <w:szCs w:val="20"/>
+          <w:lang w:eastAsia="es-AR"/>
+        </w:rPr>
+        <w:t xml:space="preserve"> Justifique en todos los casos.</w:t>
       </w:r>
     </w:p>
     <w:p>
@@ -627,6 +640,7 @@
         <w:t xml:space="preserve"> </w:t>
       </w:r>
       <w:proofErr w:type="spellStart"/>
+      <w:proofErr w:type="gramStart"/>
       <w:r>
         <w:rPr>
           <w:rFonts w:ascii="Consolas" w:hAnsi="Consolas" w:cs="Consolas"/>
@@ -649,6 +663,7 @@
         <w:t>(</w:t>
       </w:r>
       <w:proofErr w:type="spellStart"/>
+      <w:proofErr w:type="gramEnd"/>
       <w:r>
         <w:rPr>
           <w:rFonts w:ascii="Consolas" w:hAnsi="Consolas" w:cs="Consolas"/>
@@ -758,7 +773,18 @@
           <w:szCs w:val="19"/>
           <w:lang w:val="es-AR"/>
         </w:rPr>
-        <w:t xml:space="preserve"> De manera “ </w:t>
+        <w:t xml:space="preserve"> De manera </w:t>
+      </w:r>
+      <w:proofErr w:type="gramStart"/>
+      <w:r>
+        <w:rPr>
+          <w:rFonts w:ascii="Consolas" w:hAnsi="Consolas" w:cs="Consolas"/>
+          <w:color w:val="76923C" w:themeColor="accent3" w:themeShade="BF"/>
+          <w:sz w:val="19"/>
+          <w:szCs w:val="19"/>
+          <w:lang w:val="es-AR"/>
+        </w:rPr>
+        <w:t xml:space="preserve">“ </w:t>
       </w:r>
       <w:proofErr w:type="spellStart"/>
       <w:r>
@@ -772,6 +798,7 @@
         <w:t>Modificacion</w:t>
       </w:r>
       <w:proofErr w:type="spellEnd"/>
+      <w:proofErr w:type="gramEnd"/>
       <w:r>
         <w:rPr>
           <w:rFonts w:ascii="Consolas" w:hAnsi="Consolas" w:cs="Consolas"/>
@@ -868,7 +895,29 @@
           <w:szCs w:val="19"/>
           <w:lang w:val="es-AR"/>
         </w:rPr>
-        <w:t xml:space="preserve"> Cliente();</w:t>
+        <w:t xml:space="preserve"> </w:t>
+      </w:r>
+      <w:proofErr w:type="gramStart"/>
+      <w:r>
+        <w:rPr>
+          <w:rFonts w:ascii="Consolas" w:hAnsi="Consolas" w:cs="Consolas"/>
+          <w:color w:val="000000"/>
+          <w:sz w:val="19"/>
+          <w:szCs w:val="19"/>
+          <w:lang w:val="es-AR"/>
+        </w:rPr>
+        <w:t>Cliente(</w:t>
+      </w:r>
+      <w:proofErr w:type="gramEnd"/>
+      <w:r>
+        <w:rPr>
+          <w:rFonts w:ascii="Consolas" w:hAnsi="Consolas" w:cs="Consolas"/>
+          <w:color w:val="000000"/>
+          <w:sz w:val="19"/>
+          <w:szCs w:val="19"/>
+          <w:lang w:val="es-AR"/>
+        </w:rPr>
+        <w:t>);</w:t>
       </w:r>
     </w:p>
     <w:p>
@@ -911,6 +960,7 @@
         <w:t xml:space="preserve">            </w:t>
       </w:r>
       <w:proofErr w:type="spellStart"/>
+      <w:proofErr w:type="gramStart"/>
       <w:r>
         <w:rPr>
           <w:rFonts w:ascii="Consolas" w:hAnsi="Consolas" w:cs="Consolas"/>
@@ -922,6 +972,7 @@
         <w:t>cliente.Id</w:t>
       </w:r>
       <w:proofErr w:type="spellEnd"/>
+      <w:proofErr w:type="gramEnd"/>
       <w:r>
         <w:rPr>
           <w:rFonts w:ascii="Consolas" w:hAnsi="Consolas" w:cs="Consolas"/>
@@ -973,6 +1024,7 @@
         <w:t xml:space="preserve">            </w:t>
       </w:r>
       <w:proofErr w:type="spellStart"/>
+      <w:proofErr w:type="gramStart"/>
       <w:r>
         <w:rPr>
           <w:rFonts w:ascii="Consolas" w:hAnsi="Consolas" w:cs="Consolas"/>
@@ -984,6 +1036,7 @@
         <w:t>cliente.RazonSocial</w:t>
       </w:r>
       <w:proofErr w:type="spellEnd"/>
+      <w:proofErr w:type="gramEnd"/>
       <w:r>
         <w:rPr>
           <w:rFonts w:ascii="Consolas" w:hAnsi="Consolas" w:cs="Consolas"/>
@@ -1076,6 +1129,7 @@
         <w:t xml:space="preserve">     </w:t>
       </w:r>
       <w:proofErr w:type="spellStart"/>
+      <w:proofErr w:type="gramStart"/>
       <w:r>
         <w:rPr>
           <w:rFonts w:ascii="Consolas" w:hAnsi="Consolas" w:cs="Consolas"/>
@@ -1087,6 +1141,7 @@
         <w:t>context.Cliente.Atach</w:t>
       </w:r>
       <w:proofErr w:type="spellEnd"/>
+      <w:proofErr w:type="gramEnd"/>
       <w:r>
         <w:rPr>
           <w:rFonts w:ascii="Consolas" w:hAnsi="Consolas" w:cs="Consolas"/>
@@ -1124,6 +1179,7 @@
         <w:t xml:space="preserve">     </w:t>
       </w:r>
       <w:proofErr w:type="spellStart"/>
+      <w:proofErr w:type="gramStart"/>
       <w:r>
         <w:rPr>
           <w:rFonts w:ascii="Consolas" w:hAnsi="Consolas" w:cs="Consolas"/>
@@ -1135,6 +1191,7 @@
         <w:t>context.Entity</w:t>
       </w:r>
       <w:proofErr w:type="spellEnd"/>
+      <w:proofErr w:type="gramEnd"/>
       <w:r>
         <w:rPr>
           <w:rFonts w:ascii="Consolas" w:hAnsi="Consolas" w:cs="Consolas"/>
@@ -1252,6 +1309,7 @@
         <w:t xml:space="preserve">            </w:t>
       </w:r>
       <w:proofErr w:type="spellStart"/>
+      <w:proofErr w:type="gramStart"/>
       <w:r>
         <w:rPr>
           <w:rFonts w:ascii="Consolas" w:hAnsi="Consolas" w:cs="Consolas"/>
@@ -1263,6 +1321,7 @@
         <w:t>context.SaveChanges</w:t>
       </w:r>
       <w:proofErr w:type="spellEnd"/>
+      <w:proofErr w:type="gramEnd"/>
       <w:r>
         <w:rPr>
           <w:rFonts w:ascii="Consolas" w:hAnsi="Consolas" w:cs="Consolas"/>
@@ -1357,6 +1416,7 @@
         <w:t>(</w:t>
       </w:r>
       <w:proofErr w:type="spellStart"/>
+      <w:proofErr w:type="gramStart"/>
       <w:r>
         <w:rPr>
           <w:rFonts w:ascii="Consolas" w:hAnsi="Consolas" w:cs="Consolas"/>
@@ -1380,6 +1440,7 @@
         </w:rPr>
         <w:t>(</w:t>
       </w:r>
+      <w:proofErr w:type="gramEnd"/>
       <w:r>
         <w:rPr>
           <w:rFonts w:ascii="Consolas" w:hAnsi="Consolas" w:cs="Consolas"/>
@@ -1494,8 +1555,9 @@
           <w:sz w:val="18"/>
           <w:szCs w:val="17"/>
         </w:rPr>
-        <w:t>/los</w:t>
-      </w:r>
+        <w:t>/</w:t>
+      </w:r>
+      <w:proofErr w:type="gramStart"/>
       <w:r>
         <w:rPr>
           <w:rFonts w:ascii="Trebuchet MS" w:hAnsi="Trebuchet MS" w:cs="Arial"/>
@@ -1503,8 +1565,18 @@
           <w:sz w:val="18"/>
           <w:szCs w:val="17"/>
         </w:rPr>
+        <w:t>los</w:t>
+      </w:r>
+      <w:r>
+        <w:rPr>
+          <w:rFonts w:ascii="Trebuchet MS" w:hAnsi="Trebuchet MS" w:cs="Arial"/>
+          <w:color w:val="222222"/>
+          <w:sz w:val="18"/>
+          <w:szCs w:val="17"/>
+        </w:rPr>
         <w:t xml:space="preserve"> problema</w:t>
       </w:r>
+      <w:proofErr w:type="gramEnd"/>
       <w:r>
         <w:rPr>
           <w:rFonts w:ascii="Trebuchet MS" w:hAnsi="Trebuchet MS" w:cs="Arial"/>
@@ -1745,7 +1817,29 @@
           <w:szCs w:val="19"/>
           <w:lang w:val="en-US"/>
         </w:rPr>
-        <w:t xml:space="preserve"> LINQ()</w:t>
+        <w:t xml:space="preserve"> </w:t>
+      </w:r>
+      <w:proofErr w:type="gramStart"/>
+      <w:r>
+        <w:rPr>
+          <w:rFonts w:ascii="Consolas" w:hAnsi="Consolas" w:cs="Consolas"/>
+          <w:color w:val="000000"/>
+          <w:sz w:val="19"/>
+          <w:szCs w:val="19"/>
+          <w:lang w:val="en-US"/>
+        </w:rPr>
+        <w:t>LINQ(</w:t>
+      </w:r>
+      <w:proofErr w:type="gramEnd"/>
+      <w:r>
+        <w:rPr>
+          <w:rFonts w:ascii="Consolas" w:hAnsi="Consolas" w:cs="Consolas"/>
+          <w:color w:val="000000"/>
+          <w:sz w:val="19"/>
+          <w:szCs w:val="19"/>
+          <w:lang w:val="en-US"/>
+        </w:rPr>
+        <w:t>)</w:t>
       </w:r>
     </w:p>
     <w:p>
@@ -1867,6 +1961,7 @@
         </w:rPr>
         <w:t xml:space="preserve">            </w:t>
       </w:r>
+      <w:proofErr w:type="gramStart"/>
       <w:r>
         <w:rPr>
           <w:rFonts w:ascii="Consolas" w:hAnsi="Consolas" w:cs="Consolas"/>
@@ -1885,7 +1980,18 @@
           <w:szCs w:val="19"/>
           <w:lang w:val="en-US"/>
         </w:rPr>
-        <w:t xml:space="preserve">[] </w:t>
+        <w:t>[</w:t>
+      </w:r>
+      <w:proofErr w:type="gramEnd"/>
+      <w:r>
+        <w:rPr>
+          <w:rFonts w:ascii="Consolas" w:hAnsi="Consolas" w:cs="Consolas"/>
+          <w:color w:val="000000"/>
+          <w:sz w:val="19"/>
+          <w:szCs w:val="19"/>
+          <w:lang w:val="en-US"/>
+        </w:rPr>
+        <w:t xml:space="preserve">] </w:t>
       </w:r>
       <w:proofErr w:type="spellStart"/>
       <w:r>
@@ -2077,6 +2183,7 @@
         <w:t xml:space="preserve"> = </w:t>
       </w:r>
       <w:proofErr w:type="spellStart"/>
+      <w:proofErr w:type="gramStart"/>
       <w:r>
         <w:rPr>
           <w:rFonts w:ascii="Consolas" w:hAnsi="Consolas" w:cs="Consolas"/>
@@ -2088,6 +2195,7 @@
         <w:t>fibo.Where</w:t>
       </w:r>
       <w:proofErr w:type="spellEnd"/>
+      <w:proofErr w:type="gramEnd"/>
       <w:r>
         <w:rPr>
           <w:rFonts w:ascii="Consolas" w:hAnsi="Consolas" w:cs="Consolas"/>
@@ -2139,6 +2247,7 @@
         <w:t xml:space="preserve">            </w:t>
       </w:r>
       <w:proofErr w:type="spellStart"/>
+      <w:proofErr w:type="gramStart"/>
       <w:r>
         <w:rPr>
           <w:rFonts w:ascii="Consolas" w:hAnsi="Consolas" w:cs="Consolas"/>
@@ -2158,7 +2267,18 @@
           <w:szCs w:val="19"/>
           <w:lang w:val="es-AR"/>
         </w:rPr>
-        <w:t xml:space="preserve">[0] = 100; </w:t>
+        <w:t>[</w:t>
+      </w:r>
+      <w:proofErr w:type="gramEnd"/>
+      <w:r>
+        <w:rPr>
+          <w:rFonts w:ascii="Consolas" w:hAnsi="Consolas" w:cs="Consolas"/>
+          <w:color w:val="000000"/>
+          <w:sz w:val="19"/>
+          <w:szCs w:val="19"/>
+          <w:lang w:val="es-AR"/>
+        </w:rPr>
+        <w:t xml:space="preserve">0] = 100; </w:t>
       </w:r>
       <w:r>
         <w:rPr>
@@ -2981,7 +3101,29 @@
           <w:szCs w:val="20"/>
           <w:lang w:eastAsia="es-AR"/>
         </w:rPr>
-        <w:t xml:space="preserve">Algo así “ 100 </w:t>
+        <w:t xml:space="preserve">Algo así </w:t>
+      </w:r>
+      <w:proofErr w:type="gramStart"/>
+      <w:r>
+        <w:rPr>
+          <w:rFonts w:ascii="Trebuchet MS" w:eastAsia="Times New Roman" w:hAnsi="Trebuchet MS" w:cs="Arial"/>
+          <w:color w:val="76923C" w:themeColor="accent3" w:themeShade="BF"/>
+          <w:sz w:val="18"/>
+          <w:szCs w:val="20"/>
+          <w:lang w:eastAsia="es-AR"/>
+        </w:rPr>
+        <w:t>“ 100</w:t>
+      </w:r>
+      <w:proofErr w:type="gramEnd"/>
+      <w:r>
+        <w:rPr>
+          <w:rFonts w:ascii="Trebuchet MS" w:eastAsia="Times New Roman" w:hAnsi="Trebuchet MS" w:cs="Arial"/>
+          <w:color w:val="76923C" w:themeColor="accent3" w:themeShade="BF"/>
+          <w:sz w:val="18"/>
+          <w:szCs w:val="20"/>
+          <w:lang w:eastAsia="es-AR"/>
+        </w:rPr>
+        <w:t xml:space="preserve"> </w:t>
       </w:r>
       <w:r>
         <w:rPr>
@@ -3650,13 +3792,23 @@
         <w:t xml:space="preserve"> tanto primitivos (</w:t>
       </w:r>
       <w:proofErr w:type="spellStart"/>
-      <w:r>
-        <w:rPr>
-          <w:color w:val="76923C" w:themeColor="accent3" w:themeShade="BF"/>
-          <w:sz w:val="18"/>
-          <w:szCs w:val="18"/>
-        </w:rPr>
-        <w:t>int,string,etc</w:t>
+      <w:proofErr w:type="gramStart"/>
+      <w:r>
+        <w:rPr>
+          <w:color w:val="76923C" w:themeColor="accent3" w:themeShade="BF"/>
+          <w:sz w:val="18"/>
+          <w:szCs w:val="18"/>
+        </w:rPr>
+        <w:t>int,string</w:t>
+      </w:r>
+      <w:proofErr w:type="gramEnd"/>
+      <w:r>
+        <w:rPr>
+          <w:color w:val="76923C" w:themeColor="accent3" w:themeShade="BF"/>
+          <w:sz w:val="18"/>
+          <w:szCs w:val="18"/>
+        </w:rPr>
+        <w:t>,etc</w:t>
       </w:r>
       <w:proofErr w:type="spellEnd"/>
       <w:r>
@@ -3722,7 +3874,25 @@
           <w:sz w:val="18"/>
           <w:szCs w:val="18"/>
         </w:rPr>
-        <w:t xml:space="preserve">¿Esta es del anterior parcial? Las variables de sesión están habilitadas pero no se encuentran activas (Pero no recuerdo en que </w:t>
+        <w:t xml:space="preserve">¿Esta es del anterior parcial? Las variables de sesión están </w:t>
+      </w:r>
+      <w:proofErr w:type="gramStart"/>
+      <w:r>
+        <w:rPr>
+          <w:color w:val="76923C" w:themeColor="accent3" w:themeShade="BF"/>
+          <w:sz w:val="18"/>
+          <w:szCs w:val="18"/>
+        </w:rPr>
+        <w:t>habilitadas</w:t>
+      </w:r>
+      <w:proofErr w:type="gramEnd"/>
+      <w:r>
+        <w:rPr>
+          <w:color w:val="76923C" w:themeColor="accent3" w:themeShade="BF"/>
+          <w:sz w:val="18"/>
+          <w:szCs w:val="18"/>
+        </w:rPr>
+        <w:t xml:space="preserve"> pero no se encuentran activas (Pero no recuerdo en que </w:t>
       </w:r>
       <w:proofErr w:type="spellStart"/>
       <w:r>
@@ -3862,6 +4032,7 @@
         <w:shd w:val="clear" w:color="auto" w:fill="FFFFFF"/>
         <w:spacing w:after="0" w:line="240" w:lineRule="auto"/>
         <w:rPr>
+          <w:rFonts w:cstheme="minorHAnsi"/>
           <w:sz w:val="18"/>
           <w:szCs w:val="18"/>
         </w:rPr>
@@ -3872,10 +4043,665 @@
         <w:shd w:val="clear" w:color="auto" w:fill="FFFFFF"/>
         <w:spacing w:after="0" w:line="240" w:lineRule="auto"/>
         <w:rPr>
-          <w:sz w:val="18"/>
-          <w:szCs w:val="18"/>
-        </w:rPr>
-      </w:pPr>
+          <w:rFonts w:cstheme="minorHAnsi"/>
+          <w:sz w:val="18"/>
+          <w:szCs w:val="18"/>
+        </w:rPr>
+      </w:pPr>
+    </w:p>
+    <w:p>
+      <w:pPr>
+        <w:spacing w:after="160" w:line="256" w:lineRule="auto"/>
+        <w:rPr>
+          <w:rFonts w:eastAsia="Calibri" w:cstheme="minorHAnsi"/>
+          <w:sz w:val="18"/>
+          <w:szCs w:val="18"/>
+          <w:lang w:val="es-AR"/>
+        </w:rPr>
+      </w:pPr>
+      <w:r>
+        <w:rPr>
+          <w:rFonts w:eastAsia="Calibri" w:cstheme="minorHAnsi"/>
+          <w:sz w:val="18"/>
+          <w:szCs w:val="18"/>
+          <w:lang w:val="es-AR"/>
+        </w:rPr>
+        <w:t xml:space="preserve">2) Explique y ejemplifique los pasos de una consulta en LINQ. </w:t>
+      </w:r>
+    </w:p>
+    <w:p>
+      <w:pPr>
+        <w:spacing w:after="160" w:line="256" w:lineRule="auto"/>
+        <w:rPr>
+          <w:rFonts w:eastAsia="Calibri" w:cstheme="minorHAnsi"/>
+          <w:color w:val="538135"/>
+          <w:sz w:val="18"/>
+          <w:szCs w:val="18"/>
+          <w:lang w:val="es-AR"/>
+        </w:rPr>
+      </w:pPr>
+      <w:r>
+        <w:rPr>
+          <w:rFonts w:eastAsia="Calibri" w:cstheme="minorHAnsi"/>
+          <w:color w:val="538135"/>
+          <w:sz w:val="18"/>
+          <w:szCs w:val="18"/>
+          <w:lang w:val="es-AR"/>
+        </w:rPr>
+        <w:t>Los pasos a seguir en LINQ son 3, el origen del dato, la creación de la consulta y la ejecución de la misma</w:t>
+      </w:r>
+    </w:p>
+    <w:p>
+      <w:pPr>
+        <w:spacing w:after="160" w:line="256" w:lineRule="auto"/>
+        <w:rPr>
+          <w:rFonts w:eastAsia="Calibri" w:cstheme="minorHAnsi"/>
+          <w:color w:val="538135"/>
+          <w:sz w:val="18"/>
+          <w:szCs w:val="18"/>
+          <w:lang w:val="es-AR"/>
+        </w:rPr>
+      </w:pPr>
+      <w:r>
+        <w:rPr>
+          <w:rFonts w:eastAsia="Calibri" w:cstheme="minorHAnsi"/>
+          <w:color w:val="538135"/>
+          <w:sz w:val="18"/>
+          <w:szCs w:val="18"/>
+          <w:lang w:val="es-AR"/>
+        </w:rPr>
+        <w:t xml:space="preserve">Un </w:t>
+      </w:r>
+      <w:proofErr w:type="spellStart"/>
+      <w:r>
+        <w:rPr>
+          <w:rFonts w:eastAsia="Calibri" w:cstheme="minorHAnsi"/>
+          <w:color w:val="538135"/>
+          <w:sz w:val="18"/>
+          <w:szCs w:val="18"/>
+          <w:lang w:val="es-AR"/>
+        </w:rPr>
+        <w:t>Ej</w:t>
+      </w:r>
+      <w:proofErr w:type="spellEnd"/>
+      <w:r>
+        <w:rPr>
+          <w:rFonts w:eastAsia="Calibri" w:cstheme="minorHAnsi"/>
+          <w:color w:val="538135"/>
+          <w:sz w:val="18"/>
+          <w:szCs w:val="18"/>
+          <w:lang w:val="es-AR"/>
+        </w:rPr>
+        <w:t xml:space="preserve"> Básico seria:</w:t>
+      </w:r>
+    </w:p>
+    <w:p>
+      <w:pPr>
+        <w:spacing w:after="160" w:line="256" w:lineRule="auto"/>
+        <w:rPr>
+          <w:rFonts w:eastAsia="Calibri" w:cstheme="minorHAnsi"/>
+          <w:color w:val="538135"/>
+          <w:sz w:val="18"/>
+          <w:szCs w:val="18"/>
+          <w:lang w:val="es-AR"/>
+        </w:rPr>
+      </w:pPr>
+      <w:r>
+        <w:rPr>
+          <w:rFonts w:eastAsia="Calibri" w:cstheme="minorHAnsi"/>
+          <w:color w:val="538135"/>
+          <w:sz w:val="18"/>
+          <w:szCs w:val="18"/>
+          <w:lang w:val="es-AR"/>
+        </w:rPr>
+        <w:t xml:space="preserve">EF </w:t>
+      </w:r>
+      <w:proofErr w:type="spellStart"/>
+      <w:r>
+        <w:rPr>
+          <w:rFonts w:eastAsia="Calibri" w:cstheme="minorHAnsi"/>
+          <w:color w:val="538135"/>
+          <w:sz w:val="18"/>
+          <w:szCs w:val="18"/>
+          <w:lang w:val="es-AR"/>
+        </w:rPr>
+        <w:t>ctx</w:t>
+      </w:r>
+      <w:proofErr w:type="spellEnd"/>
+      <w:r>
+        <w:rPr>
+          <w:rFonts w:eastAsia="Calibri" w:cstheme="minorHAnsi"/>
+          <w:color w:val="538135"/>
+          <w:sz w:val="18"/>
+          <w:szCs w:val="18"/>
+          <w:lang w:val="es-AR"/>
+        </w:rPr>
+        <w:t xml:space="preserve"> = new </w:t>
+      </w:r>
+      <w:proofErr w:type="gramStart"/>
+      <w:r>
+        <w:rPr>
+          <w:rFonts w:eastAsia="Calibri" w:cstheme="minorHAnsi"/>
+          <w:color w:val="538135"/>
+          <w:sz w:val="18"/>
+          <w:szCs w:val="18"/>
+          <w:lang w:val="es-AR"/>
+        </w:rPr>
+        <w:t>EF(</w:t>
+      </w:r>
+      <w:proofErr w:type="gramEnd"/>
+      <w:r>
+        <w:rPr>
+          <w:rFonts w:eastAsia="Calibri" w:cstheme="minorHAnsi"/>
+          <w:color w:val="538135"/>
+          <w:sz w:val="18"/>
+          <w:szCs w:val="18"/>
+          <w:lang w:val="es-AR"/>
+        </w:rPr>
+        <w:t>); //Origen</w:t>
+      </w:r>
+      <w:r>
+        <w:rPr>
+          <w:rFonts w:eastAsia="Calibri" w:cstheme="minorHAnsi"/>
+          <w:color w:val="538135"/>
+          <w:sz w:val="18"/>
+          <w:szCs w:val="18"/>
+          <w:lang w:val="es-AR"/>
+        </w:rPr>
+        <w:br/>
+      </w:r>
+      <w:proofErr w:type="spellStart"/>
+      <w:r>
+        <w:rPr>
+          <w:rFonts w:eastAsia="Calibri" w:cstheme="minorHAnsi"/>
+          <w:color w:val="538135"/>
+          <w:sz w:val="18"/>
+          <w:szCs w:val="18"/>
+          <w:lang w:val="es-AR"/>
+        </w:rPr>
+        <w:t>var</w:t>
+      </w:r>
+      <w:proofErr w:type="spellEnd"/>
+      <w:r>
+        <w:rPr>
+          <w:rFonts w:eastAsia="Calibri" w:cstheme="minorHAnsi"/>
+          <w:color w:val="538135"/>
+          <w:sz w:val="18"/>
+          <w:szCs w:val="18"/>
+          <w:lang w:val="es-AR"/>
+        </w:rPr>
+        <w:t xml:space="preserve"> objetos = </w:t>
+      </w:r>
+      <w:proofErr w:type="spellStart"/>
+      <w:r>
+        <w:rPr>
+          <w:rFonts w:eastAsia="Calibri" w:cstheme="minorHAnsi"/>
+          <w:color w:val="538135"/>
+          <w:sz w:val="18"/>
+          <w:szCs w:val="18"/>
+          <w:lang w:val="es-AR"/>
+        </w:rPr>
+        <w:t>ctx.Objeto.Find</w:t>
+      </w:r>
+      <w:proofErr w:type="spellEnd"/>
+      <w:r>
+        <w:rPr>
+          <w:rFonts w:eastAsia="Calibri" w:cstheme="minorHAnsi"/>
+          <w:color w:val="538135"/>
+          <w:sz w:val="18"/>
+          <w:szCs w:val="18"/>
+          <w:lang w:val="es-AR"/>
+        </w:rPr>
+        <w:t>(numero); //Consulta</w:t>
+      </w:r>
+    </w:p>
+    <w:p>
+      <w:pPr>
+        <w:spacing w:after="160" w:line="256" w:lineRule="auto"/>
+        <w:rPr>
+          <w:rFonts w:eastAsia="Calibri" w:cstheme="minorHAnsi"/>
+          <w:color w:val="538135"/>
+          <w:sz w:val="18"/>
+          <w:szCs w:val="18"/>
+          <w:lang w:val="es-AR"/>
+        </w:rPr>
+      </w:pPr>
+      <w:proofErr w:type="spellStart"/>
+      <w:proofErr w:type="gramStart"/>
+      <w:r>
+        <w:rPr>
+          <w:rFonts w:eastAsia="Calibri" w:cstheme="minorHAnsi"/>
+          <w:color w:val="538135"/>
+          <w:sz w:val="18"/>
+          <w:szCs w:val="18"/>
+          <w:lang w:val="es-AR"/>
+        </w:rPr>
+        <w:t>Foreach</w:t>
+      </w:r>
+      <w:proofErr w:type="spellEnd"/>
+      <w:r>
+        <w:rPr>
+          <w:rFonts w:eastAsia="Calibri" w:cstheme="minorHAnsi"/>
+          <w:color w:val="538135"/>
+          <w:sz w:val="18"/>
+          <w:szCs w:val="18"/>
+          <w:lang w:val="es-AR"/>
+        </w:rPr>
+        <w:t>(</w:t>
+      </w:r>
+      <w:proofErr w:type="spellStart"/>
+      <w:proofErr w:type="gramEnd"/>
+      <w:r>
+        <w:rPr>
+          <w:rFonts w:eastAsia="Calibri" w:cstheme="minorHAnsi"/>
+          <w:color w:val="538135"/>
+          <w:sz w:val="18"/>
+          <w:szCs w:val="18"/>
+          <w:lang w:val="es-AR"/>
+        </w:rPr>
+        <w:t>unObjeto</w:t>
+      </w:r>
+      <w:proofErr w:type="spellEnd"/>
+      <w:r>
+        <w:rPr>
+          <w:rFonts w:eastAsia="Calibri" w:cstheme="minorHAnsi"/>
+          <w:color w:val="538135"/>
+          <w:sz w:val="18"/>
+          <w:szCs w:val="18"/>
+          <w:lang w:val="es-AR"/>
+        </w:rPr>
+        <w:t xml:space="preserve"> in objetos) //</w:t>
+      </w:r>
+      <w:proofErr w:type="spellStart"/>
+      <w:r>
+        <w:rPr>
+          <w:rFonts w:eastAsia="Calibri" w:cstheme="minorHAnsi"/>
+          <w:color w:val="538135"/>
+          <w:sz w:val="18"/>
+          <w:szCs w:val="18"/>
+          <w:lang w:val="es-AR"/>
+        </w:rPr>
+        <w:t>Ejecucion</w:t>
+      </w:r>
+      <w:proofErr w:type="spellEnd"/>
+    </w:p>
+    <w:p>
+      <w:pPr>
+        <w:spacing w:after="160" w:line="256" w:lineRule="auto"/>
+        <w:rPr>
+          <w:rFonts w:eastAsia="Calibri" w:cstheme="minorHAnsi"/>
+          <w:color w:val="538135"/>
+          <w:sz w:val="18"/>
+          <w:szCs w:val="18"/>
+          <w:lang w:val="es-AR"/>
+        </w:rPr>
+      </w:pPr>
+      <w:r>
+        <w:rPr>
+          <w:rFonts w:eastAsia="Calibri" w:cstheme="minorHAnsi"/>
+          <w:color w:val="538135"/>
+          <w:sz w:val="18"/>
+          <w:szCs w:val="18"/>
+          <w:lang w:val="es-AR"/>
+        </w:rPr>
+        <w:t>{</w:t>
+      </w:r>
+    </w:p>
+    <w:p>
+      <w:pPr>
+        <w:spacing w:after="160" w:line="256" w:lineRule="auto"/>
+        <w:rPr>
+          <w:rFonts w:eastAsia="Calibri" w:cstheme="minorHAnsi"/>
+          <w:color w:val="538135"/>
+          <w:sz w:val="18"/>
+          <w:szCs w:val="18"/>
+          <w:lang w:val="es-AR"/>
+        </w:rPr>
+      </w:pPr>
+      <w:proofErr w:type="spellStart"/>
+      <w:r>
+        <w:rPr>
+          <w:rFonts w:eastAsia="Calibri" w:cstheme="minorHAnsi"/>
+          <w:color w:val="538135"/>
+          <w:sz w:val="18"/>
+          <w:szCs w:val="18"/>
+          <w:lang w:val="es-AR"/>
+        </w:rPr>
+        <w:t>Return</w:t>
+      </w:r>
+      <w:proofErr w:type="spellEnd"/>
+      <w:r>
+        <w:rPr>
+          <w:rFonts w:eastAsia="Calibri" w:cstheme="minorHAnsi"/>
+          <w:color w:val="538135"/>
+          <w:sz w:val="18"/>
+          <w:szCs w:val="18"/>
+          <w:lang w:val="es-AR"/>
+        </w:rPr>
+        <w:t xml:space="preserve"> </w:t>
+      </w:r>
+      <w:proofErr w:type="spellStart"/>
+      <w:proofErr w:type="gramStart"/>
+      <w:r>
+        <w:rPr>
+          <w:rFonts w:eastAsia="Calibri" w:cstheme="minorHAnsi"/>
+          <w:color w:val="538135"/>
+          <w:sz w:val="18"/>
+          <w:szCs w:val="18"/>
+          <w:lang w:val="es-AR"/>
+        </w:rPr>
+        <w:t>objetos.valor</w:t>
+      </w:r>
+      <w:proofErr w:type="spellEnd"/>
+      <w:proofErr w:type="gramEnd"/>
+      <w:r>
+        <w:rPr>
+          <w:rFonts w:eastAsia="Calibri" w:cstheme="minorHAnsi"/>
+          <w:color w:val="538135"/>
+          <w:sz w:val="18"/>
+          <w:szCs w:val="18"/>
+          <w:lang w:val="es-AR"/>
+        </w:rPr>
+        <w:t>;</w:t>
+      </w:r>
+    </w:p>
+    <w:p>
+      <w:pPr>
+        <w:spacing w:after="160" w:line="256" w:lineRule="auto"/>
+        <w:rPr>
+          <w:rFonts w:eastAsia="Calibri" w:cstheme="minorHAnsi"/>
+          <w:color w:val="538135"/>
+          <w:sz w:val="18"/>
+          <w:szCs w:val="18"/>
+          <w:lang w:val="es-AR"/>
+        </w:rPr>
+      </w:pPr>
+      <w:r>
+        <w:rPr>
+          <w:rFonts w:eastAsia="Calibri" w:cstheme="minorHAnsi"/>
+          <w:color w:val="538135"/>
+          <w:sz w:val="18"/>
+          <w:szCs w:val="18"/>
+          <w:lang w:val="es-AR"/>
+        </w:rPr>
+        <w:t>}</w:t>
+      </w:r>
+    </w:p>
+    <w:p>
+      <w:pPr>
+        <w:spacing w:after="160" w:line="256" w:lineRule="auto"/>
+        <w:rPr>
+          <w:rFonts w:ascii="Calibri" w:eastAsia="Calibri" w:hAnsi="Calibri" w:cs="Times New Roman"/>
+          <w:lang w:val="es-AR"/>
+        </w:rPr>
+      </w:pPr>
+      <w:r>
+        <w:rPr>
+          <w:rFonts w:ascii="Calibri" w:eastAsia="Calibri" w:hAnsi="Calibri" w:cs="Times New Roman"/>
+          <w:lang w:val="es-AR"/>
+        </w:rPr>
+        <w:t xml:space="preserve">3) Verdadero o falso EF. Justifique en los casos que sea falso: </w:t>
+      </w:r>
+    </w:p>
+    <w:p>
+      <w:pPr>
+        <w:spacing w:after="160" w:line="256" w:lineRule="auto"/>
+        <w:rPr>
+          <w:rFonts w:ascii="Calibri" w:eastAsia="Calibri" w:hAnsi="Calibri" w:cs="Times New Roman"/>
+          <w:lang w:val="es-AR"/>
+        </w:rPr>
+      </w:pPr>
+      <w:r>
+        <w:rPr>
+          <w:rFonts w:ascii="Calibri" w:eastAsia="Calibri" w:hAnsi="Calibri" w:cs="Times New Roman"/>
+          <w:lang w:val="es-AR"/>
+        </w:rPr>
+        <w:t xml:space="preserve">a) Luego de recuperar un objeto del contexto de </w:t>
+      </w:r>
+      <w:proofErr w:type="spellStart"/>
+      <w:r>
+        <w:rPr>
+          <w:rFonts w:ascii="Calibri" w:eastAsia="Calibri" w:hAnsi="Calibri" w:cs="Times New Roman"/>
+          <w:lang w:val="es-AR"/>
+        </w:rPr>
+        <w:t>Ef</w:t>
+      </w:r>
+      <w:proofErr w:type="spellEnd"/>
+      <w:r>
+        <w:rPr>
+          <w:rFonts w:ascii="Calibri" w:eastAsia="Calibri" w:hAnsi="Calibri" w:cs="Times New Roman"/>
+          <w:lang w:val="es-AR"/>
+        </w:rPr>
+        <w:t xml:space="preserve">, el mismo tiene estado </w:t>
+      </w:r>
+      <w:proofErr w:type="spellStart"/>
+      <w:r>
+        <w:rPr>
+          <w:rFonts w:ascii="Calibri" w:eastAsia="Calibri" w:hAnsi="Calibri" w:cs="Times New Roman"/>
+          <w:lang w:val="es-AR"/>
+        </w:rPr>
+        <w:t>Added</w:t>
+      </w:r>
+      <w:proofErr w:type="spellEnd"/>
+      <w:r>
+        <w:rPr>
+          <w:rFonts w:ascii="Calibri" w:eastAsia="Calibri" w:hAnsi="Calibri" w:cs="Times New Roman"/>
+          <w:lang w:val="es-AR"/>
+        </w:rPr>
+        <w:t xml:space="preserve">, ya que está vinculado al </w:t>
+      </w:r>
+      <w:proofErr w:type="spellStart"/>
+      <w:proofErr w:type="gramStart"/>
+      <w:r>
+        <w:rPr>
+          <w:rFonts w:ascii="Calibri" w:eastAsia="Calibri" w:hAnsi="Calibri" w:cs="Times New Roman"/>
+          <w:lang w:val="es-AR"/>
+        </w:rPr>
+        <w:t>contexts</w:t>
+      </w:r>
+      <w:proofErr w:type="spellEnd"/>
+      <w:r>
+        <w:rPr>
+          <w:rFonts w:ascii="Calibri" w:eastAsia="Calibri" w:hAnsi="Calibri" w:cs="Times New Roman"/>
+          <w:lang w:val="es-AR"/>
+        </w:rPr>
+        <w:t xml:space="preserve"> .</w:t>
+      </w:r>
+      <w:proofErr w:type="gramEnd"/>
+    </w:p>
+    <w:p>
+      <w:pPr>
+        <w:spacing w:after="160" w:line="256" w:lineRule="auto"/>
+        <w:rPr>
+          <w:rFonts w:ascii="Calibri" w:eastAsia="Calibri" w:hAnsi="Calibri" w:cs="Times New Roman"/>
+          <w:color w:val="538135"/>
+          <w:lang w:val="es-AR"/>
+        </w:rPr>
+      </w:pPr>
+      <w:r>
+        <w:rPr>
+          <w:rFonts w:ascii="Calibri" w:eastAsia="Calibri" w:hAnsi="Calibri" w:cs="Times New Roman"/>
+          <w:color w:val="538135"/>
+          <w:lang w:val="es-AR"/>
+        </w:rPr>
+        <w:t xml:space="preserve">Falso, una vez recuperado tiene como estado </w:t>
+      </w:r>
+      <w:proofErr w:type="spellStart"/>
+      <w:r>
+        <w:rPr>
+          <w:rFonts w:ascii="Calibri" w:eastAsia="Calibri" w:hAnsi="Calibri" w:cs="Times New Roman"/>
+          <w:color w:val="538135"/>
+          <w:lang w:val="es-AR"/>
+        </w:rPr>
+        <w:t>Unchange</w:t>
+      </w:r>
+      <w:proofErr w:type="spellEnd"/>
+    </w:p>
+    <w:p>
+      <w:pPr>
+        <w:spacing w:after="160" w:line="256" w:lineRule="auto"/>
+        <w:rPr>
+          <w:rFonts w:ascii="Calibri" w:eastAsia="Calibri" w:hAnsi="Calibri" w:cs="Times New Roman"/>
+          <w:lang w:val="es-AR"/>
+        </w:rPr>
+      </w:pPr>
+      <w:r>
+        <w:rPr>
+          <w:rFonts w:ascii="Calibri" w:eastAsia="Calibri" w:hAnsi="Calibri" w:cs="Times New Roman"/>
+          <w:lang w:val="es-AR"/>
+        </w:rPr>
+        <w:t xml:space="preserve">b) </w:t>
+      </w:r>
+      <w:proofErr w:type="spellStart"/>
+      <w:r>
+        <w:rPr>
+          <w:rFonts w:ascii="Calibri" w:eastAsia="Calibri" w:hAnsi="Calibri" w:cs="Times New Roman"/>
+          <w:lang w:val="es-AR"/>
+        </w:rPr>
+        <w:t>FirstOrDefault</w:t>
+      </w:r>
+      <w:proofErr w:type="spellEnd"/>
+      <w:r>
+        <w:rPr>
+          <w:rFonts w:ascii="Calibri" w:eastAsia="Calibri" w:hAnsi="Calibri" w:cs="Times New Roman"/>
+          <w:lang w:val="es-AR"/>
+        </w:rPr>
+        <w:t xml:space="preserve"> permite ejecutar la consulta contra la base de datos y no se puede usar cuando se utilizan expresiones lambdas. </w:t>
+      </w:r>
+    </w:p>
+    <w:p>
+      <w:pPr>
+        <w:spacing w:after="160" w:line="256" w:lineRule="auto"/>
+        <w:rPr>
+          <w:rFonts w:ascii="Calibri" w:eastAsia="Calibri" w:hAnsi="Calibri" w:cs="Times New Roman"/>
+          <w:color w:val="538135"/>
+          <w:lang w:val="es-AR"/>
+        </w:rPr>
+      </w:pPr>
+      <w:r>
+        <w:rPr>
+          <w:rFonts w:ascii="Calibri" w:eastAsia="Calibri" w:hAnsi="Calibri" w:cs="Times New Roman"/>
+          <w:color w:val="538135"/>
+          <w:lang w:val="es-AR"/>
+        </w:rPr>
+        <w:t>Falso, se puede utilizar con expresiones lambdas</w:t>
+      </w:r>
+    </w:p>
+    <w:p>
+      <w:pPr>
+        <w:spacing w:after="160" w:line="256" w:lineRule="auto"/>
+        <w:rPr>
+          <w:rFonts w:ascii="Calibri" w:eastAsia="Calibri" w:hAnsi="Calibri" w:cs="Times New Roman"/>
+          <w:lang w:val="es-AR"/>
+        </w:rPr>
+      </w:pPr>
+      <w:r>
+        <w:rPr>
+          <w:rFonts w:ascii="Calibri" w:eastAsia="Calibri" w:hAnsi="Calibri" w:cs="Times New Roman"/>
+          <w:lang w:val="es-AR"/>
+        </w:rPr>
+        <w:t xml:space="preserve">c) En pocas palabras se puede decir que LINQ </w:t>
+      </w:r>
+      <w:proofErr w:type="spellStart"/>
+      <w:r>
+        <w:rPr>
+          <w:rFonts w:ascii="Calibri" w:eastAsia="Calibri" w:hAnsi="Calibri" w:cs="Times New Roman"/>
+          <w:lang w:val="es-AR"/>
+        </w:rPr>
+        <w:t>To</w:t>
+      </w:r>
+      <w:proofErr w:type="spellEnd"/>
+      <w:r>
+        <w:rPr>
+          <w:rFonts w:ascii="Calibri" w:eastAsia="Calibri" w:hAnsi="Calibri" w:cs="Times New Roman"/>
+          <w:lang w:val="es-AR"/>
+        </w:rPr>
+        <w:t xml:space="preserve"> </w:t>
+      </w:r>
+      <w:proofErr w:type="spellStart"/>
+      <w:r>
+        <w:rPr>
+          <w:rFonts w:ascii="Calibri" w:eastAsia="Calibri" w:hAnsi="Calibri" w:cs="Times New Roman"/>
+          <w:lang w:val="es-AR"/>
+        </w:rPr>
+        <w:t>entitles</w:t>
+      </w:r>
+      <w:proofErr w:type="spellEnd"/>
+      <w:r>
+        <w:rPr>
+          <w:rFonts w:ascii="Calibri" w:eastAsia="Calibri" w:hAnsi="Calibri" w:cs="Times New Roman"/>
+          <w:lang w:val="es-AR"/>
+        </w:rPr>
+        <w:t xml:space="preserve"> es el ORM de Microsoft.</w:t>
+      </w:r>
+    </w:p>
+    <w:p>
+      <w:pPr>
+        <w:spacing w:after="160" w:line="256" w:lineRule="auto"/>
+        <w:rPr>
+          <w:rFonts w:ascii="Calibri" w:eastAsia="Calibri" w:hAnsi="Calibri" w:cs="Times New Roman"/>
+          <w:color w:val="538135"/>
+          <w:lang w:val="es-AR"/>
+        </w:rPr>
+      </w:pPr>
+      <w:r>
+        <w:rPr>
+          <w:rFonts w:ascii="Calibri" w:eastAsia="Calibri" w:hAnsi="Calibri" w:cs="Times New Roman"/>
+          <w:color w:val="538135"/>
+          <w:lang w:val="es-AR"/>
+        </w:rPr>
+        <w:t>Falso, LINQ solo es un lenguaje integrado para consultas en C#</w:t>
+      </w:r>
+    </w:p>
+    <w:p>
+      <w:pPr>
+        <w:spacing w:after="160" w:line="256" w:lineRule="auto"/>
+        <w:rPr>
+          <w:rFonts w:ascii="Calibri" w:eastAsia="Calibri" w:hAnsi="Calibri" w:cs="Times New Roman"/>
+          <w:lang w:val="es-AR"/>
+        </w:rPr>
+      </w:pPr>
+      <w:r>
+        <w:rPr>
+          <w:rFonts w:ascii="Calibri" w:eastAsia="Calibri" w:hAnsi="Calibri" w:cs="Times New Roman"/>
+          <w:lang w:val="es-AR"/>
+        </w:rPr>
+        <w:t xml:space="preserve">d) Una relación </w:t>
+      </w:r>
+      <w:proofErr w:type="gramStart"/>
+      <w:r>
+        <w:rPr>
+          <w:rFonts w:ascii="Calibri" w:eastAsia="Calibri" w:hAnsi="Calibri" w:cs="Times New Roman"/>
+          <w:lang w:val="es-AR"/>
+        </w:rPr>
+        <w:t>muchos a muchos se representa</w:t>
+      </w:r>
+      <w:proofErr w:type="gramEnd"/>
+      <w:r>
+        <w:rPr>
+          <w:rFonts w:ascii="Calibri" w:eastAsia="Calibri" w:hAnsi="Calibri" w:cs="Times New Roman"/>
+          <w:lang w:val="es-AR"/>
+        </w:rPr>
+        <w:t xml:space="preserve"> mediante una clase intermedia a las otras dos clases.</w:t>
+      </w:r>
+    </w:p>
+    <w:p>
+      <w:pPr>
+        <w:spacing w:after="160" w:line="256" w:lineRule="auto"/>
+        <w:rPr>
+          <w:rFonts w:ascii="Calibri" w:eastAsia="Calibri" w:hAnsi="Calibri" w:cs="Times New Roman"/>
+          <w:color w:val="538135"/>
+          <w:lang w:val="es-AR"/>
+        </w:rPr>
+      </w:pPr>
+      <w:r>
+        <w:rPr>
+          <w:rFonts w:ascii="Calibri" w:eastAsia="Calibri" w:hAnsi="Calibri" w:cs="Times New Roman"/>
+          <w:color w:val="538135"/>
+          <w:lang w:val="es-AR"/>
+        </w:rPr>
+        <w:t>En POO no es necesario eso, con una colección en cada clase basta</w:t>
+      </w:r>
     </w:p>
     <w:p>
       <w:pPr>
@@ -3896,6 +4722,216 @@
           <w:szCs w:val="18"/>
         </w:rPr>
       </w:pPr>
+    </w:p>
+    <w:p>
+      <w:pPr>
+        <w:spacing w:after="160" w:line="256" w:lineRule="auto"/>
+        <w:rPr>
+          <w:rFonts w:ascii="Calibri" w:eastAsia="Calibri" w:hAnsi="Calibri" w:cs="Times New Roman"/>
+          <w:lang w:val="es-AR"/>
+        </w:rPr>
+      </w:pPr>
+      <w:r>
+        <w:rPr>
+          <w:rFonts w:ascii="Calibri" w:eastAsia="Calibri" w:hAnsi="Calibri" w:cs="Times New Roman"/>
+          <w:lang w:val="es-AR"/>
+        </w:rPr>
+        <w:t xml:space="preserve">4) Verdadero o falso Web </w:t>
+      </w:r>
+      <w:proofErr w:type="spellStart"/>
+      <w:r>
+        <w:rPr>
+          <w:rFonts w:ascii="Calibri" w:eastAsia="Calibri" w:hAnsi="Calibri" w:cs="Times New Roman"/>
+          <w:lang w:val="es-AR"/>
+        </w:rPr>
+        <w:t>Services</w:t>
+      </w:r>
+      <w:proofErr w:type="spellEnd"/>
+      <w:r>
+        <w:rPr>
+          <w:rFonts w:ascii="Calibri" w:eastAsia="Calibri" w:hAnsi="Calibri" w:cs="Times New Roman"/>
+          <w:lang w:val="es-AR"/>
+        </w:rPr>
+        <w:t>. Justifique en los casos que sea falso:</w:t>
+      </w:r>
+    </w:p>
+    <w:p>
+      <w:pPr>
+        <w:spacing w:after="160" w:line="256" w:lineRule="auto"/>
+        <w:rPr>
+          <w:rFonts w:ascii="Calibri" w:eastAsia="Calibri" w:hAnsi="Calibri" w:cs="Times New Roman"/>
+          <w:lang w:val="es-AR"/>
+        </w:rPr>
+      </w:pPr>
+    </w:p>
+    <w:p>
+      <w:pPr>
+        <w:numPr>
+          <w:ilvl w:val="0"/>
+          <w:numId w:val="32"/>
+        </w:numPr>
+        <w:spacing w:after="160" w:line="256" w:lineRule="auto"/>
+        <w:contextualSpacing/>
+        <w:rPr>
+          <w:rFonts w:ascii="Calibri" w:eastAsia="Calibri" w:hAnsi="Calibri" w:cs="Times New Roman"/>
+          <w:lang w:val="es-AR"/>
+        </w:rPr>
+      </w:pPr>
+      <w:r>
+        <w:rPr>
+          <w:rFonts w:ascii="Calibri" w:eastAsia="Calibri" w:hAnsi="Calibri" w:cs="Times New Roman"/>
+          <w:lang w:val="es-AR"/>
+        </w:rPr>
+        <w:t xml:space="preserve">ASPNET MVC Web api es un marco que facilita la creación de servicios HTTP orientado a navegadores (browsers) </w:t>
+      </w:r>
+    </w:p>
+    <w:p>
+      <w:pPr>
+        <w:spacing w:after="160" w:line="256" w:lineRule="auto"/>
+        <w:ind w:left="720"/>
+        <w:contextualSpacing/>
+        <w:rPr>
+          <w:rFonts w:ascii="Calibri" w:eastAsia="Calibri" w:hAnsi="Calibri" w:cs="Times New Roman"/>
+          <w:color w:val="538135"/>
+          <w:lang w:val="es-AR"/>
+        </w:rPr>
+      </w:pPr>
+      <w:r>
+        <w:rPr>
+          <w:rFonts w:ascii="Calibri" w:eastAsia="Calibri" w:hAnsi="Calibri" w:cs="Times New Roman"/>
+          <w:color w:val="538135"/>
+          <w:lang w:val="es-AR"/>
+        </w:rPr>
+        <w:t>Falso, no solo a navegadores, sino que para una amplia variedad de clientes</w:t>
+      </w:r>
+    </w:p>
+    <w:p>
+      <w:pPr>
+        <w:spacing w:after="160" w:line="256" w:lineRule="auto"/>
+        <w:rPr>
+          <w:rFonts w:ascii="Calibri" w:eastAsia="Calibri" w:hAnsi="Calibri" w:cs="Times New Roman"/>
+          <w:lang w:val="es-AR"/>
+        </w:rPr>
+      </w:pPr>
+    </w:p>
+    <w:p>
+      <w:pPr>
+        <w:spacing w:after="160" w:line="256" w:lineRule="auto"/>
+        <w:rPr>
+          <w:rFonts w:ascii="Calibri" w:eastAsia="Calibri" w:hAnsi="Calibri" w:cs="Times New Roman"/>
+          <w:lang w:val="es-AR"/>
+        </w:rPr>
+      </w:pPr>
+      <w:proofErr w:type="gramStart"/>
+      <w:r>
+        <w:rPr>
+          <w:rFonts w:ascii="Calibri" w:eastAsia="Calibri" w:hAnsi="Calibri" w:cs="Times New Roman"/>
+          <w:lang w:val="es-AR"/>
+        </w:rPr>
+        <w:lastRenderedPageBreak/>
+        <w:t>b)REST</w:t>
+      </w:r>
+      <w:proofErr w:type="gramEnd"/>
+      <w:r>
+        <w:rPr>
+          <w:rFonts w:ascii="Calibri" w:eastAsia="Calibri" w:hAnsi="Calibri" w:cs="Times New Roman"/>
+          <w:lang w:val="es-AR"/>
+        </w:rPr>
+        <w:t xml:space="preserve"> </w:t>
+      </w:r>
+      <w:proofErr w:type="spellStart"/>
+      <w:r>
+        <w:rPr>
+          <w:rFonts w:ascii="Calibri" w:eastAsia="Calibri" w:hAnsi="Calibri" w:cs="Times New Roman"/>
+          <w:lang w:val="es-AR"/>
+        </w:rPr>
+        <w:t>esta</w:t>
+      </w:r>
+      <w:proofErr w:type="spellEnd"/>
+      <w:r>
+        <w:rPr>
+          <w:rFonts w:ascii="Calibri" w:eastAsia="Calibri" w:hAnsi="Calibri" w:cs="Times New Roman"/>
+          <w:lang w:val="es-AR"/>
+        </w:rPr>
+        <w:t xml:space="preserve"> basado en distintos protocolos, siendo los principales UDDI y WSDL </w:t>
+      </w:r>
+    </w:p>
+    <w:p>
+      <w:pPr>
+        <w:spacing w:after="160" w:line="256" w:lineRule="auto"/>
+        <w:rPr>
+          <w:rFonts w:ascii="Calibri" w:eastAsia="Calibri" w:hAnsi="Calibri" w:cs="Times New Roman"/>
+          <w:color w:val="538135"/>
+          <w:lang w:val="es-AR"/>
+        </w:rPr>
+      </w:pPr>
+      <w:r>
+        <w:rPr>
+          <w:rFonts w:ascii="Calibri" w:eastAsia="Calibri" w:hAnsi="Calibri" w:cs="Times New Roman"/>
+          <w:color w:val="538135"/>
+          <w:lang w:val="es-AR"/>
+        </w:rPr>
+        <w:t>Falso, es el protocolo HTTP</w:t>
+      </w:r>
+    </w:p>
+    <w:p>
+      <w:pPr>
+        <w:spacing w:after="160" w:line="256" w:lineRule="auto"/>
+        <w:rPr>
+          <w:rFonts w:ascii="Calibri" w:eastAsia="Calibri" w:hAnsi="Calibri" w:cs="Times New Roman"/>
+          <w:lang w:val="es-AR"/>
+        </w:rPr>
+      </w:pPr>
+      <w:r>
+        <w:rPr>
+          <w:rFonts w:ascii="Calibri" w:eastAsia="Calibri" w:hAnsi="Calibri" w:cs="Times New Roman"/>
+          <w:lang w:val="es-AR"/>
+        </w:rPr>
+        <w:t xml:space="preserve">c)Un cliente que invoca a un servicio ASPNET MVC Web api debe usar serialización XML </w:t>
+      </w:r>
+    </w:p>
+    <w:p>
+      <w:pPr>
+        <w:spacing w:after="160" w:line="256" w:lineRule="auto"/>
+        <w:rPr>
+          <w:rFonts w:ascii="Calibri" w:eastAsia="Calibri" w:hAnsi="Calibri" w:cs="Times New Roman"/>
+          <w:color w:val="538135"/>
+          <w:lang w:val="es-AR"/>
+        </w:rPr>
+      </w:pPr>
+      <w:r>
+        <w:rPr>
+          <w:rFonts w:ascii="Calibri" w:eastAsia="Calibri" w:hAnsi="Calibri" w:cs="Times New Roman"/>
+          <w:color w:val="538135"/>
+          <w:lang w:val="es-AR"/>
+        </w:rPr>
+        <w:t>Falso, por default el formato es JSON</w:t>
+      </w:r>
+    </w:p>
+    <w:p>
+      <w:pPr>
+        <w:spacing w:after="160" w:line="256" w:lineRule="auto"/>
+        <w:rPr>
+          <w:rFonts w:ascii="Calibri" w:eastAsia="Calibri" w:hAnsi="Calibri" w:cs="Times New Roman"/>
+          <w:color w:val="538135"/>
+          <w:lang w:val="es-AR"/>
+        </w:rPr>
+      </w:pPr>
+      <w:r>
+        <w:rPr>
+          <w:rFonts w:ascii="Calibri" w:eastAsia="Calibri" w:hAnsi="Calibri" w:cs="Times New Roman"/>
+          <w:lang w:val="es-AR"/>
+        </w:rPr>
+        <w:t xml:space="preserve">d) ASPNET MVC Web Api NO mantiene el estado entre llamadas cliente y el servido. </w:t>
+      </w:r>
+      <w:r>
+        <w:rPr>
+          <w:rFonts w:ascii="Calibri" w:eastAsia="Calibri" w:hAnsi="Calibri" w:cs="Times New Roman"/>
+          <w:color w:val="538135"/>
+          <w:lang w:val="es-AR"/>
+        </w:rPr>
+        <w:t>VERDADERA</w:t>
+      </w:r>
     </w:p>
     <w:p>
       <w:pPr>
@@ -3961,7 +4997,7 @@
 </file>
 
 <file path=word/endnotes.xml><?xml version="1.0" encoding="utf-8"?>
-<w:endnotes xmlns:wpc="http://schemas.microsoft.com/office/word/2010/wordprocessingCanvas" xmlns:cx="http://schemas.microsoft.com/office/drawing/2014/chartex" xmlns:cx1="http://schemas.microsoft.com/office/drawing/2015/9/8/chartex" xmlns:cx2="http://schemas.microsoft.com/office/drawing/2015/10/21/chartex" xmlns:cx3="http://schemas.microsoft.com/office/drawing/2016/5/9/chartex" xmlns:cx4="http://schemas.microsoft.com/office/drawing/2016/5/10/chartex" xmlns:cx5="http://schemas.microsoft.com/office/drawing/2016/5/11/chartex" xmlns:cx6="http://schemas.microsoft.com/office/drawing/2016/5/12/chartex" xmlns:cx7="http://schemas.microsoft.com/office/drawing/2016/5/13/chartex" xmlns:cx8="http://schemas.microsoft.com/office/drawing/2016/5/14/chartex" xmlns:mc="http://schemas.openxmlformats.org/markup-compatibility/2006" xmlns:aink="http://schemas.microsoft.com/office/drawing/2016/ink" xmlns:am3d="http://schemas.microsoft.com/office/drawing/2017/model3d" xmlns:o="urn:schemas-microsoft-com:office:office" xmlns:oel="http://schemas.microsoft.com/office/2019/extlst" xmlns:r="http://schemas.openxmlformats.org/officeDocument/2006/relationships" xmlns:m="http://schemas.openxmlformats.org/officeDocument/2006/math" xmlns:v="urn:schemas-microsoft-com:vml" xmlns:wp14="http://schemas.microsoft.com/office/word/2010/wordprocessingDrawing" xmlns:wp="http://schemas.openxmlformats.org/drawingml/2006/wordprocessingDrawing" xmlns:w10="urn:schemas-microsoft-com:office:word" xmlns:w="http://schemas.openxmlformats.org/wordprocessingml/2006/main" xmlns:w14="http://schemas.microsoft.com/office/word/2010/wordml" xmlns:w15="http://schemas.microsoft.com/office/word/2012/wordml" xmlns:w16cex="http://schemas.microsoft.com/office/word/2018/wordml/cex" xmlns:w16cid="http://schemas.microsoft.com/office/word/2016/wordml/cid" xmlns:w16="http://schemas.microsoft.com/office/word/2018/wordml" xmlns:w16sdtdh="http://schemas.microsoft.com/office/word/2020/wordml/sdtdatahash" xmlns:w16se="http://schemas.microsoft.com/office/word/2015/wordml/symex" xmlns:wpg="http://schemas.microsoft.com/office/word/2010/wordprocessingGroup" xmlns:wpi="http://schemas.microsoft.com/office/word/2010/wordprocessingInk" xmlns:wne="http://schemas.microsoft.com/office/word/2006/wordml" xmlns:wps="http://schemas.microsoft.com/office/word/2010/wordprocessingShape" mc:Ignorable="w14 w15 w16se w16cid w16 w16cex w16sdtdh wp14">
+<w:endnotes xmlns:wpc="http://schemas.microsoft.com/office/word/2010/wordprocessingCanvas" xmlns:cx="http://schemas.microsoft.com/office/drawing/2014/chartex" xmlns:cx1="http://schemas.microsoft.com/office/drawing/2015/9/8/chartex" xmlns:cx2="http://schemas.microsoft.com/office/drawing/2015/10/21/chartex" xmlns:cx3="http://schemas.microsoft.com/office/drawing/2016/5/9/chartex" xmlns:cx4="http://schemas.microsoft.com/office/drawing/2016/5/10/chartex" xmlns:cx5="http://schemas.microsoft.com/office/drawing/2016/5/11/chartex" xmlns:cx6="http://schemas.microsoft.com/office/drawing/2016/5/12/chartex" xmlns:cx7="http://schemas.microsoft.com/office/drawing/2016/5/13/chartex" xmlns:cx8="http://schemas.microsoft.com/office/drawing/2016/5/14/chartex" xmlns:mc="http://schemas.openxmlformats.org/markup-compatibility/2006" xmlns:aink="http://schemas.microsoft.com/office/drawing/2016/ink" xmlns:am3d="http://schemas.microsoft.com/office/drawing/2017/model3d" xmlns:o="urn:schemas-microsoft-com:office:office" xmlns:r="http://schemas.openxmlformats.org/officeDocument/2006/relationships" xmlns:m="http://schemas.openxmlformats.org/officeDocument/2006/math" xmlns:v="urn:schemas-microsoft-com:vml" xmlns:wp14="http://schemas.microsoft.com/office/word/2010/wordprocessingDrawing" xmlns:wp="http://schemas.openxmlformats.org/drawingml/2006/wordprocessingDrawing" xmlns:w10="urn:schemas-microsoft-com:office:word" xmlns:w="http://schemas.openxmlformats.org/wordprocessingml/2006/main" xmlns:w14="http://schemas.microsoft.com/office/word/2010/wordml" xmlns:w15="http://schemas.microsoft.com/office/word/2012/wordml" xmlns:w16cex="http://schemas.microsoft.com/office/word/2018/wordml/cex" xmlns:w16cid="http://schemas.microsoft.com/office/word/2016/wordml/cid" xmlns:w16="http://schemas.microsoft.com/office/word/2018/wordml" xmlns:w16sdtdh="http://schemas.microsoft.com/office/word/2020/wordml/sdtdatahash" xmlns:w16se="http://schemas.microsoft.com/office/word/2015/wordml/symex" xmlns:wpg="http://schemas.microsoft.com/office/word/2010/wordprocessingGroup" xmlns:wpi="http://schemas.microsoft.com/office/word/2010/wordprocessingInk" xmlns:wne="http://schemas.microsoft.com/office/word/2006/wordml" xmlns:wps="http://schemas.microsoft.com/office/word/2010/wordprocessingShape" mc:Ignorable="w14 w15 w16se w16cid w16 w16cex w16sdtdh wp14">
   <w:endnote w:type="separator" w:id="-1">
     <w:p>
       <w:pPr>
@@ -3986,7 +5022,7 @@
 </file>
 
 <file path=word/footnotes.xml><?xml version="1.0" encoding="utf-8"?>
-<w:footnotes xmlns:wpc="http://schemas.microsoft.com/office/word/2010/wordprocessingCanvas" xmlns:cx="http://schemas.microsoft.com/office/drawing/2014/chartex" xmlns:cx1="http://schemas.microsoft.com/office/drawing/2015/9/8/chartex" xmlns:cx2="http://schemas.microsoft.com/office/drawing/2015/10/21/chartex" xmlns:cx3="http://schemas.microsoft.com/office/drawing/2016/5/9/chartex" xmlns:cx4="http://schemas.microsoft.com/office/drawing/2016/5/10/chartex" xmlns:cx5="http://schemas.microsoft.com/office/drawing/2016/5/11/chartex" xmlns:cx6="http://schemas.microsoft.com/office/drawing/2016/5/12/chartex" xmlns:cx7="http://schemas.microsoft.com/office/drawing/2016/5/13/chartex" xmlns:cx8="http://schemas.microsoft.com/office/drawing/2016/5/14/chartex" xmlns:mc="http://schemas.openxmlformats.org/markup-compatibility/2006" xmlns:aink="http://schemas.microsoft.com/office/drawing/2016/ink" xmlns:am3d="http://schemas.microsoft.com/office/drawing/2017/model3d" xmlns:o="urn:schemas-microsoft-com:office:office" xmlns:oel="http://schemas.microsoft.com/office/2019/extlst" xmlns:r="http://schemas.openxmlformats.org/officeDocument/2006/relationships" xmlns:m="http://schemas.openxmlformats.org/officeDocument/2006/math" xmlns:v="urn:schemas-microsoft-com:vml" xmlns:wp14="http://schemas.microsoft.com/office/word/2010/wordprocessingDrawing" xmlns:wp="http://schemas.openxmlformats.org/drawingml/2006/wordprocessingDrawing" xmlns:w10="urn:schemas-microsoft-com:office:word" xmlns:w="http://schemas.openxmlformats.org/wordprocessingml/2006/main" xmlns:w14="http://schemas.microsoft.com/office/word/2010/wordml" xmlns:w15="http://schemas.microsoft.com/office/word/2012/wordml" xmlns:w16cex="http://schemas.microsoft.com/office/word/2018/wordml/cex" xmlns:w16cid="http://schemas.microsoft.com/office/word/2016/wordml/cid" xmlns:w16="http://schemas.microsoft.com/office/word/2018/wordml" xmlns:w16sdtdh="http://schemas.microsoft.com/office/word/2020/wordml/sdtdatahash" xmlns:w16se="http://schemas.microsoft.com/office/word/2015/wordml/symex" xmlns:wpg="http://schemas.microsoft.com/office/word/2010/wordprocessingGroup" xmlns:wpi="http://schemas.microsoft.com/office/word/2010/wordprocessingInk" xmlns:wne="http://schemas.microsoft.com/office/word/2006/wordml" xmlns:wps="http://schemas.microsoft.com/office/word/2010/wordprocessingShape" mc:Ignorable="w14 w15 w16se w16cid w16 w16cex w16sdtdh wp14">
+<w:footnotes xmlns:wpc="http://schemas.microsoft.com/office/word/2010/wordprocessingCanvas" xmlns:cx="http://schemas.microsoft.com/office/drawing/2014/chartex" xmlns:cx1="http://schemas.microsoft.com/office/drawing/2015/9/8/chartex" xmlns:cx2="http://schemas.microsoft.com/office/drawing/2015/10/21/chartex" xmlns:cx3="http://schemas.microsoft.com/office/drawing/2016/5/9/chartex" xmlns:cx4="http://schemas.microsoft.com/office/drawing/2016/5/10/chartex" xmlns:cx5="http://schemas.microsoft.com/office/drawing/2016/5/11/chartex" xmlns:cx6="http://schemas.microsoft.com/office/drawing/2016/5/12/chartex" xmlns:cx7="http://schemas.microsoft.com/office/drawing/2016/5/13/chartex" xmlns:cx8="http://schemas.microsoft.com/office/drawing/2016/5/14/chartex" xmlns:mc="http://schemas.openxmlformats.org/markup-compatibility/2006" xmlns:aink="http://schemas.microsoft.com/office/drawing/2016/ink" xmlns:am3d="http://schemas.microsoft.com/office/drawing/2017/model3d" xmlns:o="urn:schemas-microsoft-com:office:office" xmlns:r="http://schemas.openxmlformats.org/officeDocument/2006/relationships" xmlns:m="http://schemas.openxmlformats.org/officeDocument/2006/math" xmlns:v="urn:schemas-microsoft-com:vml" xmlns:wp14="http://schemas.microsoft.com/office/word/2010/wordprocessingDrawing" xmlns:wp="http://schemas.openxmlformats.org/drawingml/2006/wordprocessingDrawing" xmlns:w10="urn:schemas-microsoft-com:office:word" xmlns:w="http://schemas.openxmlformats.org/wordprocessingml/2006/main" xmlns:w14="http://schemas.microsoft.com/office/word/2010/wordml" xmlns:w15="http://schemas.microsoft.com/office/word/2012/wordml" xmlns:w16cex="http://schemas.microsoft.com/office/word/2018/wordml/cex" xmlns:w16cid="http://schemas.microsoft.com/office/word/2016/wordml/cid" xmlns:w16="http://schemas.microsoft.com/office/word/2018/wordml" xmlns:w16sdtdh="http://schemas.microsoft.com/office/word/2020/wordml/sdtdatahash" xmlns:w16se="http://schemas.microsoft.com/office/word/2015/wordml/symex" xmlns:wpg="http://schemas.microsoft.com/office/word/2010/wordprocessingGroup" xmlns:wpi="http://schemas.microsoft.com/office/word/2010/wordprocessingInk" xmlns:wne="http://schemas.microsoft.com/office/word/2006/wordml" xmlns:wps="http://schemas.microsoft.com/office/word/2010/wordprocessingShape" mc:Ignorable="w14 w15 w16se w16cid w16 w16cex w16sdtdh wp14">
   <w:footnote w:type="separator" w:id="-1">
     <w:p>
       <w:pPr>
@@ -4011,7 +5047,7 @@
 </file>
 
 <file path=word/numbering.xml><?xml version="1.0" encoding="utf-8"?>
-<w:numbering xmlns:wpc="http://schemas.microsoft.com/office/word/2010/wordprocessingCanvas" xmlns:cx="http://schemas.microsoft.com/office/drawing/2014/chartex" xmlns:cx1="http://schemas.microsoft.com/office/drawing/2015/9/8/chartex" xmlns:cx2="http://schemas.microsoft.com/office/drawing/2015/10/21/chartex" xmlns:cx3="http://schemas.microsoft.com/office/drawing/2016/5/9/chartex" xmlns:cx4="http://schemas.microsoft.com/office/drawing/2016/5/10/chartex" xmlns:cx5="http://schemas.microsoft.com/office/drawing/2016/5/11/chartex" xmlns:cx6="http://schemas.microsoft.com/office/drawing/2016/5/12/chartex" xmlns:cx7="http://schemas.microsoft.com/office/drawing/2016/5/13/chartex" xmlns:cx8="http://schemas.microsoft.com/office/drawing/2016/5/14/chartex" xmlns:mc="http://schemas.openxmlformats.org/markup-compatibility/2006" xmlns:aink="http://schemas.microsoft.com/office/drawing/2016/ink" xmlns:am3d="http://schemas.microsoft.com/office/drawing/2017/model3d" xmlns:o="urn:schemas-microsoft-com:office:office" xmlns:oel="http://schemas.microsoft.com/office/2019/extlst" xmlns:r="http://schemas.openxmlformats.org/officeDocument/2006/relationships" xmlns:m="http://schemas.openxmlformats.org/officeDocument/2006/math" xmlns:v="urn:schemas-microsoft-com:vml" xmlns:wp14="http://schemas.microsoft.com/office/word/2010/wordprocessingDrawing" xmlns:wp="http://schemas.openxmlformats.org/drawingml/2006/wordprocessingDrawing" xmlns:w10="urn:schemas-microsoft-com:office:word" xmlns:w="http://schemas.openxmlformats.org/wordprocessingml/2006/main" xmlns:w14="http://schemas.microsoft.com/office/word/2010/wordml" xmlns:w15="http://schemas.microsoft.com/office/word/2012/wordml" xmlns:w16cex="http://schemas.microsoft.com/office/word/2018/wordml/cex" xmlns:w16cid="http://schemas.microsoft.com/office/word/2016/wordml/cid" xmlns:w16="http://schemas.microsoft.com/office/word/2018/wordml" xmlns:w16sdtdh="http://schemas.microsoft.com/office/word/2020/wordml/sdtdatahash" xmlns:w16se="http://schemas.microsoft.com/office/word/2015/wordml/symex" xmlns:wpg="http://schemas.microsoft.com/office/word/2010/wordprocessingGroup" xmlns:wpi="http://schemas.microsoft.com/office/word/2010/wordprocessingInk" xmlns:wne="http://schemas.microsoft.com/office/word/2006/wordml" xmlns:wps="http://schemas.microsoft.com/office/word/2010/wordprocessingShape" mc:Ignorable="w14 w15 w16se w16cid w16 w16cex w16sdtdh wp14">
+<w:numbering xmlns:wpc="http://schemas.microsoft.com/office/word/2010/wordprocessingCanvas" xmlns:cx="http://schemas.microsoft.com/office/drawing/2014/chartex" xmlns:cx1="http://schemas.microsoft.com/office/drawing/2015/9/8/chartex" xmlns:cx2="http://schemas.microsoft.com/office/drawing/2015/10/21/chartex" xmlns:cx3="http://schemas.microsoft.com/office/drawing/2016/5/9/chartex" xmlns:cx4="http://schemas.microsoft.com/office/drawing/2016/5/10/chartex" xmlns:cx5="http://schemas.microsoft.com/office/drawing/2016/5/11/chartex" xmlns:cx6="http://schemas.microsoft.com/office/drawing/2016/5/12/chartex" xmlns:cx7="http://schemas.microsoft.com/office/drawing/2016/5/13/chartex" xmlns:cx8="http://schemas.microsoft.com/office/drawing/2016/5/14/chartex" xmlns:mc="http://schemas.openxmlformats.org/markup-compatibility/2006" xmlns:aink="http://schemas.microsoft.com/office/drawing/2016/ink" xmlns:am3d="http://schemas.microsoft.com/office/drawing/2017/model3d" xmlns:o="urn:schemas-microsoft-com:office:office" xmlns:r="http://schemas.openxmlformats.org/officeDocument/2006/relationships" xmlns:m="http://schemas.openxmlformats.org/officeDocument/2006/math" xmlns:v="urn:schemas-microsoft-com:vml" xmlns:wp14="http://schemas.microsoft.com/office/word/2010/wordprocessingDrawing" xmlns:wp="http://schemas.openxmlformats.org/drawingml/2006/wordprocessingDrawing" xmlns:w10="urn:schemas-microsoft-com:office:word" xmlns:w="http://schemas.openxmlformats.org/wordprocessingml/2006/main" xmlns:w14="http://schemas.microsoft.com/office/word/2010/wordml" xmlns:w15="http://schemas.microsoft.com/office/word/2012/wordml" xmlns:w16cex="http://schemas.microsoft.com/office/word/2018/wordml/cex" xmlns:w16cid="http://schemas.microsoft.com/office/word/2016/wordml/cid" xmlns:w16="http://schemas.microsoft.com/office/word/2018/wordml" xmlns:w16sdtdh="http://schemas.microsoft.com/office/word/2020/wordml/sdtdatahash" xmlns:w16se="http://schemas.microsoft.com/office/word/2015/wordml/symex" xmlns:wpg="http://schemas.microsoft.com/office/word/2010/wordprocessingGroup" xmlns:wpi="http://schemas.microsoft.com/office/word/2010/wordprocessingInk" xmlns:wne="http://schemas.microsoft.com/office/word/2006/wordml" xmlns:wps="http://schemas.microsoft.com/office/word/2010/wordprocessingShape" mc:Ignorable="w14 w15 w16se w16cid w16 w16cex w16sdtdh wp14">
   <w:abstractNum w:abstractNumId="0" w15:restartNumberingAfterBreak="0">
     <w:nsid w:val="0048088D"/>
     <w:multiLevelType w:val="hybridMultilevel"/>
@@ -5286,6 +6322,92 @@
     </w:lvl>
   </w:abstractNum>
   <w:abstractNum w:abstractNumId="12" w15:restartNumberingAfterBreak="0">
+    <w:nsid w:val="18F63DCD"/>
+    <w:multiLevelType w:val="hybridMultilevel"/>
+    <w:tmpl w:val="FB884086"/>
+    <w:lvl w:ilvl="0" w:tplc="2C0A0017">
+      <w:start w:val="1"/>
+      <w:numFmt w:val="lowerLetter"/>
+      <w:lvlText w:val="%1)"/>
+      <w:lvlJc w:val="left"/>
+      <w:pPr>
+        <w:ind w:left="720" w:hanging="360"/>
+      </w:pPr>
+    </w:lvl>
+    <w:lvl w:ilvl="1" w:tplc="2C0A0019">
+      <w:start w:val="1"/>
+      <w:numFmt w:val="lowerLetter"/>
+      <w:lvlText w:val="%2."/>
+      <w:lvlJc w:val="left"/>
+      <w:pPr>
+        <w:ind w:left="1440" w:hanging="360"/>
+      </w:pPr>
+    </w:lvl>
+    <w:lvl w:ilvl="2" w:tplc="2C0A001B">
+      <w:start w:val="1"/>
+      <w:numFmt w:val="lowerRoman"/>
+      <w:lvlText w:val="%3."/>
+      <w:lvlJc w:val="right"/>
+      <w:pPr>
+        <w:ind w:left="2160" w:hanging="180"/>
+      </w:pPr>
+    </w:lvl>
+    <w:lvl w:ilvl="3" w:tplc="2C0A000F">
+      <w:start w:val="1"/>
+      <w:numFmt w:val="decimal"/>
+      <w:lvlText w:val="%4."/>
+      <w:lvlJc w:val="left"/>
+      <w:pPr>
+        <w:ind w:left="2880" w:hanging="360"/>
+      </w:pPr>
+    </w:lvl>
+    <w:lvl w:ilvl="4" w:tplc="2C0A0019">
+      <w:start w:val="1"/>
+      <w:numFmt w:val="lowerLetter"/>
+      <w:lvlText w:val="%5."/>
+      <w:lvlJc w:val="left"/>
+      <w:pPr>
+        <w:ind w:left="3600" w:hanging="360"/>
+      </w:pPr>
+    </w:lvl>
+    <w:lvl w:ilvl="5" w:tplc="2C0A001B">
+      <w:start w:val="1"/>
+      <w:numFmt w:val="lowerRoman"/>
+      <w:lvlText w:val="%6."/>
+      <w:lvlJc w:val="right"/>
+      <w:pPr>
+        <w:ind w:left="4320" w:hanging="180"/>
+      </w:pPr>
+    </w:lvl>
+    <w:lvl w:ilvl="6" w:tplc="2C0A000F">
+      <w:start w:val="1"/>
+      <w:numFmt w:val="decimal"/>
+      <w:lvlText w:val="%7."/>
+      <w:lvlJc w:val="left"/>
+      <w:pPr>
+        <w:ind w:left="5040" w:hanging="360"/>
+      </w:pPr>
+    </w:lvl>
+    <w:lvl w:ilvl="7" w:tplc="2C0A0019">
+      <w:start w:val="1"/>
+      <w:numFmt w:val="lowerLetter"/>
+      <w:lvlText w:val="%8."/>
+      <w:lvlJc w:val="left"/>
+      <w:pPr>
+        <w:ind w:left="5760" w:hanging="360"/>
+      </w:pPr>
+    </w:lvl>
+    <w:lvl w:ilvl="8" w:tplc="2C0A001B">
+      <w:start w:val="1"/>
+      <w:numFmt w:val="lowerRoman"/>
+      <w:lvlText w:val="%9."/>
+      <w:lvlJc w:val="right"/>
+      <w:pPr>
+        <w:ind w:left="6480" w:hanging="180"/>
+      </w:pPr>
+    </w:lvl>
+  </w:abstractNum>
+  <w:abstractNum w:abstractNumId="13" w15:restartNumberingAfterBreak="0">
     <w:nsid w:val="1D142C76"/>
     <w:multiLevelType w:val="hybridMultilevel"/>
     <w:tmpl w:val="B9E4F77C"/>
@@ -5371,7 +6493,7 @@
       </w:pPr>
     </w:lvl>
   </w:abstractNum>
-  <w:abstractNum w:abstractNumId="13" w15:restartNumberingAfterBreak="0">
+  <w:abstractNum w:abstractNumId="14" w15:restartNumberingAfterBreak="0">
     <w:nsid w:val="24492FB5"/>
     <w:multiLevelType w:val="hybridMultilevel"/>
     <w:tmpl w:val="D1C2A448"/>
@@ -5488,7 +6610,7 @@
       </w:rPr>
     </w:lvl>
   </w:abstractNum>
-  <w:abstractNum w:abstractNumId="14" w15:restartNumberingAfterBreak="0">
+  <w:abstractNum w:abstractNumId="15" w15:restartNumberingAfterBreak="0">
     <w:nsid w:val="25FF64A7"/>
     <w:multiLevelType w:val="hybridMultilevel"/>
     <w:tmpl w:val="4164F7B2"/>
@@ -5601,7 +6723,7 @@
       </w:rPr>
     </w:lvl>
   </w:abstractNum>
-  <w:abstractNum w:abstractNumId="15" w15:restartNumberingAfterBreak="0">
+  <w:abstractNum w:abstractNumId="16" w15:restartNumberingAfterBreak="0">
     <w:nsid w:val="26EF4B3E"/>
     <w:multiLevelType w:val="hybridMultilevel"/>
     <w:tmpl w:val="463AB418"/>
@@ -5714,7 +6836,7 @@
       </w:rPr>
     </w:lvl>
   </w:abstractNum>
-  <w:abstractNum w:abstractNumId="16" w15:restartNumberingAfterBreak="0">
+  <w:abstractNum w:abstractNumId="17" w15:restartNumberingAfterBreak="0">
     <w:nsid w:val="39C8640A"/>
     <w:multiLevelType w:val="hybridMultilevel"/>
     <w:tmpl w:val="3A729F16"/>
@@ -5800,7 +6922,7 @@
       </w:pPr>
     </w:lvl>
   </w:abstractNum>
-  <w:abstractNum w:abstractNumId="17" w15:restartNumberingAfterBreak="0">
+  <w:abstractNum w:abstractNumId="18" w15:restartNumberingAfterBreak="0">
     <w:nsid w:val="3CDE4104"/>
     <w:multiLevelType w:val="hybridMultilevel"/>
     <w:tmpl w:val="CD5484B0"/>
@@ -5894,7 +7016,7 @@
       </w:pPr>
     </w:lvl>
   </w:abstractNum>
-  <w:abstractNum w:abstractNumId="18" w15:restartNumberingAfterBreak="0">
+  <w:abstractNum w:abstractNumId="19" w15:restartNumberingAfterBreak="0">
     <w:nsid w:val="40507A03"/>
     <w:multiLevelType w:val="hybridMultilevel"/>
     <w:tmpl w:val="FD16DF7A"/>
@@ -6009,7 +7131,7 @@
       </w:rPr>
     </w:lvl>
   </w:abstractNum>
-  <w:abstractNum w:abstractNumId="19" w15:restartNumberingAfterBreak="0">
+  <w:abstractNum w:abstractNumId="20" w15:restartNumberingAfterBreak="0">
     <w:nsid w:val="498B300B"/>
     <w:multiLevelType w:val="hybridMultilevel"/>
     <w:tmpl w:val="A6045346"/>
@@ -6122,7 +7244,7 @@
       </w:rPr>
     </w:lvl>
   </w:abstractNum>
-  <w:abstractNum w:abstractNumId="20" w15:restartNumberingAfterBreak="0">
+  <w:abstractNum w:abstractNumId="21" w15:restartNumberingAfterBreak="0">
     <w:nsid w:val="4B76394B"/>
     <w:multiLevelType w:val="hybridMultilevel"/>
     <w:tmpl w:val="42342106"/>
@@ -6235,7 +7357,7 @@
       </w:rPr>
     </w:lvl>
   </w:abstractNum>
-  <w:abstractNum w:abstractNumId="21" w15:restartNumberingAfterBreak="0">
+  <w:abstractNum w:abstractNumId="22" w15:restartNumberingAfterBreak="0">
     <w:nsid w:val="538C6343"/>
     <w:multiLevelType w:val="hybridMultilevel"/>
     <w:tmpl w:val="9E8E56DC"/>
@@ -6324,7 +7446,7 @@
       </w:pPr>
     </w:lvl>
   </w:abstractNum>
-  <w:abstractNum w:abstractNumId="22" w15:restartNumberingAfterBreak="0">
+  <w:abstractNum w:abstractNumId="23" w15:restartNumberingAfterBreak="0">
     <w:nsid w:val="62D55C7A"/>
     <w:multiLevelType w:val="hybridMultilevel"/>
     <w:tmpl w:val="C1CE8170"/>
@@ -6410,7 +7532,7 @@
       </w:pPr>
     </w:lvl>
   </w:abstractNum>
-  <w:abstractNum w:abstractNumId="23" w15:restartNumberingAfterBreak="0">
+  <w:abstractNum w:abstractNumId="24" w15:restartNumberingAfterBreak="0">
     <w:nsid w:val="63CA05B0"/>
     <w:multiLevelType w:val="hybridMultilevel"/>
     <w:tmpl w:val="C1CE8170"/>
@@ -6496,7 +7618,7 @@
       </w:pPr>
     </w:lvl>
   </w:abstractNum>
-  <w:abstractNum w:abstractNumId="24" w15:restartNumberingAfterBreak="0">
+  <w:abstractNum w:abstractNumId="25" w15:restartNumberingAfterBreak="0">
     <w:nsid w:val="664E1BCB"/>
     <w:multiLevelType w:val="hybridMultilevel"/>
     <w:tmpl w:val="F034B914"/>
@@ -6609,7 +7731,7 @@
       </w:rPr>
     </w:lvl>
   </w:abstractNum>
-  <w:abstractNum w:abstractNumId="25" w15:restartNumberingAfterBreak="0">
+  <w:abstractNum w:abstractNumId="26" w15:restartNumberingAfterBreak="0">
     <w:nsid w:val="6A045BD2"/>
     <w:multiLevelType w:val="hybridMultilevel"/>
     <w:tmpl w:val="C1CE8170"/>
@@ -6695,7 +7817,7 @@
       </w:pPr>
     </w:lvl>
   </w:abstractNum>
-  <w:abstractNum w:abstractNumId="26" w15:restartNumberingAfterBreak="0">
+  <w:abstractNum w:abstractNumId="27" w15:restartNumberingAfterBreak="0">
     <w:nsid w:val="6DFE710F"/>
     <w:multiLevelType w:val="hybridMultilevel"/>
     <w:tmpl w:val="2354D95C"/>
@@ -6808,7 +7930,7 @@
       </w:rPr>
     </w:lvl>
   </w:abstractNum>
-  <w:abstractNum w:abstractNumId="27" w15:restartNumberingAfterBreak="0">
+  <w:abstractNum w:abstractNumId="28" w15:restartNumberingAfterBreak="0">
     <w:nsid w:val="70496AC9"/>
     <w:multiLevelType w:val="hybridMultilevel"/>
     <w:tmpl w:val="1E72735A"/>
@@ -6897,7 +8019,7 @@
       </w:pPr>
     </w:lvl>
   </w:abstractNum>
-  <w:abstractNum w:abstractNumId="28" w15:restartNumberingAfterBreak="0">
+  <w:abstractNum w:abstractNumId="29" w15:restartNumberingAfterBreak="0">
     <w:nsid w:val="73F30662"/>
     <w:multiLevelType w:val="hybridMultilevel"/>
     <w:tmpl w:val="BA166B50"/>
@@ -6986,7 +8108,7 @@
       </w:pPr>
     </w:lvl>
   </w:abstractNum>
-  <w:abstractNum w:abstractNumId="29" w15:restartNumberingAfterBreak="0">
+  <w:abstractNum w:abstractNumId="30" w15:restartNumberingAfterBreak="0">
     <w:nsid w:val="781B6478"/>
     <w:multiLevelType w:val="hybridMultilevel"/>
     <w:tmpl w:val="F8D0E364"/>
@@ -7075,7 +8197,7 @@
       </w:pPr>
     </w:lvl>
   </w:abstractNum>
-  <w:abstractNum w:abstractNumId="30" w15:restartNumberingAfterBreak="0">
+  <w:abstractNum w:abstractNumId="31" w15:restartNumberingAfterBreak="0">
     <w:nsid w:val="787448CB"/>
     <w:multiLevelType w:val="hybridMultilevel"/>
     <w:tmpl w:val="B08095CE"/>
@@ -7161,98 +8283,128 @@
       </w:pPr>
     </w:lvl>
   </w:abstractNum>
-  <w:num w:numId="1" w16cid:durableId="1720740907">
+  <w:num w:numId="1">
+    <w:abstractNumId w:val="24"/>
+  </w:num>
+  <w:num w:numId="2">
+    <w:abstractNumId w:val="26"/>
+  </w:num>
+  <w:num w:numId="3">
+    <w:abstractNumId w:val="9"/>
+  </w:num>
+  <w:num w:numId="4">
+    <w:abstractNumId w:val="11"/>
+  </w:num>
+  <w:num w:numId="5">
+    <w:abstractNumId w:val="22"/>
+  </w:num>
+  <w:num w:numId="6">
     <w:abstractNumId w:val="23"/>
   </w:num>
-  <w:num w:numId="2" w16cid:durableId="676882264">
+  <w:num w:numId="7">
+    <w:abstractNumId w:val="20"/>
+  </w:num>
+  <w:num w:numId="8">
+    <w:abstractNumId w:val="21"/>
+  </w:num>
+  <w:num w:numId="9">
     <w:abstractNumId w:val="25"/>
   </w:num>
-  <w:num w:numId="3" w16cid:durableId="552810217">
-    <w:abstractNumId w:val="9"/>
+  <w:num w:numId="10">
+    <w:abstractNumId w:val="29"/>
   </w:num>
-  <w:num w:numId="4" w16cid:durableId="1713308061">
-    <w:abstractNumId w:val="11"/>
+  <w:num w:numId="11">
+    <w:abstractNumId w:val="0"/>
   </w:num>
-  <w:num w:numId="5" w16cid:durableId="1310089189">
-    <w:abstractNumId w:val="21"/>
+  <w:num w:numId="12">
+    <w:abstractNumId w:val="27"/>
   </w:num>
-  <w:num w:numId="6" w16cid:durableId="73432882">
-    <w:abstractNumId w:val="22"/>
+  <w:num w:numId="13">
+    <w:abstractNumId w:val="2"/>
   </w:num>
-  <w:num w:numId="7" w16cid:durableId="1542209371">
+  <w:num w:numId="14">
+    <w:abstractNumId w:val="10"/>
+  </w:num>
+  <w:num w:numId="15">
+    <w:abstractNumId w:val="6"/>
+  </w:num>
+  <w:num w:numId="16">
+    <w:abstractNumId w:val="8"/>
+  </w:num>
+  <w:num w:numId="17">
+    <w:abstractNumId w:val="15"/>
+  </w:num>
+  <w:num w:numId="18">
+    <w:abstractNumId w:val="13"/>
+  </w:num>
+  <w:num w:numId="19">
+    <w:abstractNumId w:val="31"/>
+  </w:num>
+  <w:num w:numId="20">
+    <w:abstractNumId w:val="18"/>
+  </w:num>
+  <w:num w:numId="21">
+    <w:abstractNumId w:val="30"/>
+  </w:num>
+  <w:num w:numId="22">
     <w:abstractNumId w:val="19"/>
   </w:num>
-  <w:num w:numId="8" w16cid:durableId="636951734">
-    <w:abstractNumId w:val="20"/>
+  <w:num w:numId="23">
+    <w:abstractNumId w:val="16"/>
   </w:num>
-  <w:num w:numId="9" w16cid:durableId="1655797960">
-    <w:abstractNumId w:val="24"/>
+  <w:num w:numId="24">
+    <w:abstractNumId w:val="5"/>
   </w:num>
-  <w:num w:numId="10" w16cid:durableId="989678359">
+  <w:num w:numId="25">
+    <w:abstractNumId w:val="1"/>
+  </w:num>
+  <w:num w:numId="26">
+    <w:abstractNumId w:val="3"/>
+  </w:num>
+  <w:num w:numId="27">
+    <w:abstractNumId w:val="14"/>
+  </w:num>
+  <w:num w:numId="28">
+    <w:abstractNumId w:val="17"/>
+  </w:num>
+  <w:num w:numId="29">
+    <w:abstractNumId w:val="4"/>
+  </w:num>
+  <w:num w:numId="30">
+    <w:abstractNumId w:val="7"/>
+  </w:num>
+  <w:num w:numId="31">
     <w:abstractNumId w:val="28"/>
   </w:num>
-  <w:num w:numId="11" w16cid:durableId="600991461">
-    <w:abstractNumId w:val="0"/>
-  </w:num>
-  <w:num w:numId="12" w16cid:durableId="480079405">
-    <w:abstractNumId w:val="26"/>
-  </w:num>
-  <w:num w:numId="13" w16cid:durableId="215943778">
-    <w:abstractNumId w:val="2"/>
-  </w:num>
-  <w:num w:numId="14" w16cid:durableId="798494778">
-    <w:abstractNumId w:val="10"/>
-  </w:num>
-  <w:num w:numId="15" w16cid:durableId="1156802485">
-    <w:abstractNumId w:val="6"/>
-  </w:num>
-  <w:num w:numId="16" w16cid:durableId="204683923">
-    <w:abstractNumId w:val="8"/>
-  </w:num>
-  <w:num w:numId="17" w16cid:durableId="441808793">
-    <w:abstractNumId w:val="14"/>
-  </w:num>
-  <w:num w:numId="18" w16cid:durableId="1068763851">
+  <w:num w:numId="32">
     <w:abstractNumId w:val="12"/>
-  </w:num>
-  <w:num w:numId="19" w16cid:durableId="1227843133">
-    <w:abstractNumId w:val="30"/>
-  </w:num>
-  <w:num w:numId="20" w16cid:durableId="1928150351">
-    <w:abstractNumId w:val="17"/>
-  </w:num>
-  <w:num w:numId="21" w16cid:durableId="1844778605">
-    <w:abstractNumId w:val="29"/>
-  </w:num>
-  <w:num w:numId="22" w16cid:durableId="1845591560">
-    <w:abstractNumId w:val="18"/>
-  </w:num>
-  <w:num w:numId="23" w16cid:durableId="944457635">
-    <w:abstractNumId w:val="15"/>
-  </w:num>
-  <w:num w:numId="24" w16cid:durableId="1782458004">
-    <w:abstractNumId w:val="5"/>
-  </w:num>
-  <w:num w:numId="25" w16cid:durableId="2119987286">
-    <w:abstractNumId w:val="1"/>
-  </w:num>
-  <w:num w:numId="26" w16cid:durableId="278730154">
-    <w:abstractNumId w:val="3"/>
-  </w:num>
-  <w:num w:numId="27" w16cid:durableId="1797528190">
-    <w:abstractNumId w:val="13"/>
-  </w:num>
-  <w:num w:numId="28" w16cid:durableId="751051534">
-    <w:abstractNumId w:val="16"/>
-  </w:num>
-  <w:num w:numId="29" w16cid:durableId="14238229">
-    <w:abstractNumId w:val="4"/>
-  </w:num>
-  <w:num w:numId="30" w16cid:durableId="583417582">
-    <w:abstractNumId w:val="7"/>
-  </w:num>
-  <w:num w:numId="31" w16cid:durableId="1755664020">
-    <w:abstractNumId w:val="27"/>
+    <w:lvlOverride w:ilvl="0">
+      <w:startOverride w:val="1"/>
+    </w:lvlOverride>
+    <w:lvlOverride w:ilvl="1">
+      <w:startOverride w:val="1"/>
+    </w:lvlOverride>
+    <w:lvlOverride w:ilvl="2">
+      <w:startOverride w:val="1"/>
+    </w:lvlOverride>
+    <w:lvlOverride w:ilvl="3">
+      <w:startOverride w:val="1"/>
+    </w:lvlOverride>
+    <w:lvlOverride w:ilvl="4">
+      <w:startOverride w:val="1"/>
+    </w:lvlOverride>
+    <w:lvlOverride w:ilvl="5">
+      <w:startOverride w:val="1"/>
+    </w:lvlOverride>
+    <w:lvlOverride w:ilvl="6">
+      <w:startOverride w:val="1"/>
+    </w:lvlOverride>
+    <w:lvlOverride w:ilvl="7">
+      <w:startOverride w:val="1"/>
+    </w:lvlOverride>
+    <w:lvlOverride w:ilvl="8">
+      <w:startOverride w:val="1"/>
+    </w:lvlOverride>
   </w:num>
 </w:numbering>
 </file>

</xml_diff>